<commit_message>
Remove tables of contents from Text Excel docs
This was causing problems with the Word-to-PDF conversion in the build
process, and we can do without them.
</commit_message>
<xml_diff>
--- a/curriculum/Unit6/Text Excel A Student Guide.docx
+++ b/curriculum/Unit6/Text Excel A Student Guide.docx
@@ -1,2080 +1,66 @@
 
 <file path=word/document.xml><?xml version="1.0" encoding="utf-8"?>
-<w:document xmlns:wpc="http://schemas.microsoft.com/office/word/2010/wordprocessingCanvas" xmlns:cx="http://schemas.microsoft.com/office/drawing/2014/chartex" xmlns:cx1="http://schemas.microsoft.com/office/drawing/2015/9/8/chartex" xmlns:cx2="http://schemas.microsoft.com/office/drawing/2015/10/21/chartex" xmlns:cx3="http://schemas.microsoft.com/office/drawing/2016/5/9/chartex" xmlns:cx4="http://schemas.microsoft.com/office/drawing/2016/5/10/chartex" xmlns:cx5="http://schemas.microsoft.com/office/drawing/2016/5/11/chartex" xmlns:mc="http://schemas.openxmlformats.org/markup-compatibility/2006" xmlns:o="urn:schemas-microsoft-com:office:office" xmlns:r="http://schemas.openxmlformats.org/officeDocument/2006/relationships" xmlns:m="http://schemas.openxmlformats.org/officeDocument/2006/math" xmlns:v="urn:schemas-microsoft-com:vml" xmlns:wp14="http://schemas.microsoft.com/office/word/2010/wordprocessingDrawing" xmlns:wp="http://schemas.openxmlformats.org/drawingml/2006/wordprocessingDrawing" xmlns:w10="urn:schemas-microsoft-com:office:word" xmlns:w="http://schemas.openxmlformats.org/wordprocessingml/2006/main" xmlns:w14="http://schemas.microsoft.com/office/word/2010/wordml" xmlns:w15="http://schemas.microsoft.com/office/word/2012/wordml" xmlns:w16se="http://schemas.microsoft.com/office/word/2015/wordml/symex" xmlns:wpg="http://schemas.microsoft.com/office/word/2010/wordprocessingGroup" xmlns:wpi="http://schemas.microsoft.com/office/word/2010/wordprocessingInk" xmlns:wne="http://schemas.microsoft.com/office/word/2006/wordml" xmlns:wps="http://schemas.microsoft.com/office/word/2010/wordprocessingShape" mc:Ignorable="w14 w15 w16se wp14">
+<w:document xmlns:wpc="http://schemas.microsoft.com/office/word/2010/wordprocessingCanvas" xmlns:cx="http://schemas.microsoft.com/office/drawing/2014/chartex" xmlns:cx1="http://schemas.microsoft.com/office/drawing/2015/9/8/chartex" xmlns:cx2="http://schemas.microsoft.com/office/drawing/2015/10/21/chartex" xmlns:cx3="http://schemas.microsoft.com/office/drawing/2016/5/9/chartex" xmlns:cx4="http://schemas.microsoft.com/office/drawing/2016/5/10/chartex" xmlns:cx5="http://schemas.microsoft.com/office/drawing/2016/5/11/chartex" xmlns:cx6="http://schemas.microsoft.com/office/drawing/2016/5/12/chartex" xmlns:cx7="http://schemas.microsoft.com/office/drawing/2016/5/13/chartex" xmlns:cx8="http://schemas.microsoft.com/office/drawing/2016/5/14/chartex" xmlns:mc="http://schemas.openxmlformats.org/markup-compatibility/2006" xmlns:aink="http://schemas.microsoft.com/office/drawing/2016/ink" xmlns:o="urn:schemas-microsoft-com:office:office" xmlns:r="http://schemas.openxmlformats.org/officeDocument/2006/relationships" xmlns:m="http://schemas.openxmlformats.org/officeDocument/2006/math" xmlns:v="urn:schemas-microsoft-com:vml" xmlns:wp14="http://schemas.microsoft.com/office/word/2010/wordprocessingDrawing" xmlns:wp="http://schemas.openxmlformats.org/drawingml/2006/wordprocessingDrawing" xmlns:w10="urn:schemas-microsoft-com:office:word" xmlns:w="http://schemas.openxmlformats.org/wordprocessingml/2006/main" xmlns:w14="http://schemas.microsoft.com/office/word/2010/wordml" xmlns:w15="http://schemas.microsoft.com/office/word/2012/wordml" xmlns:w16se="http://schemas.microsoft.com/office/word/2015/wordml/symex" xmlns:wpg="http://schemas.microsoft.com/office/word/2010/wordprocessingGroup" xmlns:wpi="http://schemas.microsoft.com/office/word/2010/wordprocessingInk" xmlns:wne="http://schemas.microsoft.com/office/word/2006/wordml" xmlns:wps="http://schemas.microsoft.com/office/word/2010/wordprocessingShape" mc:Ignorable="w14 w15 w16se wp14">
   <w:body>
     <w:p>
       <w:pPr>
-        <w:tabs>
-          <w:tab w:val="left" w:pos="4900"/>
-        </w:tabs>
-        <w:ind w:left="360"/>
-      </w:pPr>
-      <w:bookmarkStart w:id="0" w:name="_GoBack"/>
+        <w:pStyle w:val="Heading1"/>
+      </w:pPr>
+      <w:bookmarkStart w:id="0" w:name="_Toc405014728"/>
+    </w:p>
+    <w:p>
+      <w:pPr>
+        <w:pStyle w:val="Heading1"/>
+      </w:pPr>
+      <w:bookmarkStart w:id="1" w:name="_GoBack"/>
+      <w:bookmarkEnd w:id="1"/>
+      <w:r>
+        <w:t>Introduction</w:t>
+      </w:r>
       <w:bookmarkEnd w:id="0"/>
     </w:p>
-    <w:sdt>
-      <w:sdtPr>
-        <w:rPr>
-          <w:sz w:val="22"/>
-        </w:rPr>
-        <w:id w:val="-1982763437"/>
-        <w:docPartObj>
-          <w:docPartGallery w:val="Table of Contents"/>
-          <w:docPartUnique/>
-        </w:docPartObj>
-      </w:sdtPr>
-      <w:sdtEndPr>
-        <w:rPr>
-          <w:bCs/>
-          <w:noProof/>
-          <w:sz w:val="24"/>
-        </w:rPr>
-      </w:sdtEndPr>
-      <w:sdtContent>
-        <w:p>
-          <w:pPr>
-            <w:tabs>
-              <w:tab w:val="left" w:pos="4900"/>
-            </w:tabs>
-            <w:ind w:left="360"/>
-          </w:pPr>
-        </w:p>
-        <w:p>
-          <w:pPr>
-            <w:pStyle w:val="TOC1"/>
-            <w:tabs>
-              <w:tab w:val="right" w:leader="dot" w:pos="9350"/>
-            </w:tabs>
-            <w:ind w:left="360"/>
-            <w:rPr>
-              <w:rFonts w:ascii="Calibri Light" w:eastAsiaTheme="minorEastAsia" w:hAnsi="Calibri Light"/>
-              <w:b w:val="0"/>
-              <w:noProof/>
-            </w:rPr>
-          </w:pPr>
-          <w:r>
-            <w:rPr>
-              <w:rFonts w:ascii="Calibri Light" w:hAnsi="Calibri Light"/>
-              <w:b w:val="0"/>
-            </w:rPr>
-            <w:fldChar w:fldCharType="begin"/>
-          </w:r>
-          <w:r>
-            <w:rPr>
-              <w:rFonts w:ascii="Calibri Light" w:hAnsi="Calibri Light"/>
-              <w:b w:val="0"/>
-            </w:rPr>
-            <w:instrText xml:space="preserve"> TOC \o "1-3" \h \z \u </w:instrText>
-          </w:r>
-          <w:r>
-            <w:rPr>
-              <w:rFonts w:ascii="Calibri Light" w:hAnsi="Calibri Light"/>
-              <w:b w:val="0"/>
-            </w:rPr>
-            <w:fldChar w:fldCharType="separate"/>
-          </w:r>
-          <w:hyperlink w:anchor="_Toc405014728" w:history="1">
-            <w:r>
-              <w:rPr>
-                <w:rStyle w:val="Hyperlink"/>
-                <w:rFonts w:ascii="Calibri Light" w:hAnsi="Calibri Light"/>
-                <w:b w:val="0"/>
-                <w:noProof/>
-              </w:rPr>
-              <w:t>Introduction</w:t>
-            </w:r>
-            <w:r>
-              <w:rPr>
-                <w:rFonts w:ascii="Calibri Light" w:hAnsi="Calibri Light"/>
-                <w:b w:val="0"/>
-                <w:noProof/>
-                <w:webHidden/>
-              </w:rPr>
-              <w:tab/>
-            </w:r>
-            <w:r>
-              <w:rPr>
-                <w:rFonts w:ascii="Calibri Light" w:hAnsi="Calibri Light"/>
-                <w:b w:val="0"/>
-                <w:noProof/>
-                <w:webHidden/>
-              </w:rPr>
-              <w:fldChar w:fldCharType="begin"/>
-            </w:r>
-            <w:r>
-              <w:rPr>
-                <w:rFonts w:ascii="Calibri Light" w:hAnsi="Calibri Light"/>
-                <w:b w:val="0"/>
-                <w:noProof/>
-                <w:webHidden/>
-              </w:rPr>
-              <w:instrText xml:space="preserve"> PAGEREF _Toc405014728 \h </w:instrText>
-            </w:r>
-            <w:r>
-              <w:rPr>
-                <w:rFonts w:ascii="Calibri Light" w:hAnsi="Calibri Light"/>
-                <w:b w:val="0"/>
-                <w:noProof/>
-                <w:webHidden/>
-              </w:rPr>
-            </w:r>
-            <w:r>
-              <w:rPr>
-                <w:rFonts w:ascii="Calibri Light" w:hAnsi="Calibri Light"/>
-                <w:b w:val="0"/>
-                <w:noProof/>
-                <w:webHidden/>
-              </w:rPr>
-              <w:fldChar w:fldCharType="separate"/>
-            </w:r>
-            <w:r>
-              <w:rPr>
-                <w:rFonts w:ascii="Calibri Light" w:hAnsi="Calibri Light"/>
-                <w:b w:val="0"/>
-                <w:noProof/>
-                <w:webHidden/>
-              </w:rPr>
-              <w:t>1</w:t>
-            </w:r>
-            <w:r>
-              <w:rPr>
-                <w:rFonts w:ascii="Calibri Light" w:hAnsi="Calibri Light"/>
-                <w:b w:val="0"/>
-                <w:noProof/>
-                <w:webHidden/>
-              </w:rPr>
-              <w:fldChar w:fldCharType="end"/>
-            </w:r>
-          </w:hyperlink>
-        </w:p>
-        <w:p>
-          <w:pPr>
-            <w:pStyle w:val="TOC1"/>
-            <w:tabs>
-              <w:tab w:val="right" w:leader="dot" w:pos="9350"/>
-            </w:tabs>
-            <w:ind w:left="360"/>
-            <w:rPr>
-              <w:rFonts w:ascii="Calibri Light" w:eastAsiaTheme="minorEastAsia" w:hAnsi="Calibri Light"/>
-              <w:b w:val="0"/>
-              <w:noProof/>
-            </w:rPr>
-          </w:pPr>
-          <w:hyperlink w:anchor="_Toc405014729" w:history="1">
-            <w:r>
-              <w:rPr>
-                <w:rStyle w:val="Hyperlink"/>
-                <w:rFonts w:ascii="Calibri Light" w:hAnsi="Calibri Light"/>
-                <w:b w:val="0"/>
-                <w:noProof/>
-              </w:rPr>
-              <w:t>Overview</w:t>
-            </w:r>
-            <w:r>
-              <w:rPr>
-                <w:rFonts w:ascii="Calibri Light" w:hAnsi="Calibri Light"/>
-                <w:b w:val="0"/>
-                <w:noProof/>
-                <w:webHidden/>
-              </w:rPr>
-              <w:tab/>
-            </w:r>
-            <w:r>
-              <w:rPr>
-                <w:rFonts w:ascii="Calibri Light" w:hAnsi="Calibri Light"/>
-                <w:b w:val="0"/>
-                <w:noProof/>
-                <w:webHidden/>
-              </w:rPr>
-              <w:fldChar w:fldCharType="begin"/>
-            </w:r>
-            <w:r>
-              <w:rPr>
-                <w:rFonts w:ascii="Calibri Light" w:hAnsi="Calibri Light"/>
-                <w:b w:val="0"/>
-                <w:noProof/>
-                <w:webHidden/>
-              </w:rPr>
-              <w:instrText xml:space="preserve"> PAGEREF _Toc405014729 \h </w:instrText>
-            </w:r>
-            <w:r>
-              <w:rPr>
-                <w:rFonts w:ascii="Calibri Light" w:hAnsi="Calibri Light"/>
-                <w:b w:val="0"/>
-                <w:noProof/>
-                <w:webHidden/>
-              </w:rPr>
-            </w:r>
-            <w:r>
-              <w:rPr>
-                <w:rFonts w:ascii="Calibri Light" w:hAnsi="Calibri Light"/>
-                <w:b w:val="0"/>
-                <w:noProof/>
-                <w:webHidden/>
-              </w:rPr>
-              <w:fldChar w:fldCharType="separate"/>
-            </w:r>
-            <w:r>
-              <w:rPr>
-                <w:rFonts w:ascii="Calibri Light" w:hAnsi="Calibri Light"/>
-                <w:b w:val="0"/>
-                <w:noProof/>
-                <w:webHidden/>
-              </w:rPr>
-              <w:t>2</w:t>
-            </w:r>
-            <w:r>
-              <w:rPr>
-                <w:rFonts w:ascii="Calibri Light" w:hAnsi="Calibri Light"/>
-                <w:b w:val="0"/>
-                <w:noProof/>
-                <w:webHidden/>
-              </w:rPr>
-              <w:fldChar w:fldCharType="end"/>
-            </w:r>
-          </w:hyperlink>
-        </w:p>
-        <w:p>
-          <w:pPr>
-            <w:pStyle w:val="TOC1"/>
-            <w:tabs>
-              <w:tab w:val="right" w:leader="dot" w:pos="9350"/>
-            </w:tabs>
-            <w:ind w:left="360"/>
-            <w:rPr>
-              <w:rFonts w:ascii="Calibri Light" w:eastAsiaTheme="minorEastAsia" w:hAnsi="Calibri Light"/>
-              <w:b w:val="0"/>
-              <w:noProof/>
-            </w:rPr>
-          </w:pPr>
-          <w:hyperlink w:anchor="_Toc405014730" w:history="1">
-            <w:r>
-              <w:rPr>
-                <w:rStyle w:val="Hyperlink"/>
-                <w:rFonts w:ascii="Calibri Light" w:hAnsi="Calibri Light"/>
-                <w:b w:val="0"/>
-                <w:noProof/>
-              </w:rPr>
-              <w:t>Specifications</w:t>
-            </w:r>
-            <w:r>
-              <w:rPr>
-                <w:rFonts w:ascii="Calibri Light" w:hAnsi="Calibri Light"/>
-                <w:b w:val="0"/>
-                <w:noProof/>
-                <w:webHidden/>
-              </w:rPr>
-              <w:tab/>
-            </w:r>
-            <w:r>
-              <w:rPr>
-                <w:rFonts w:ascii="Calibri Light" w:hAnsi="Calibri Light"/>
-                <w:b w:val="0"/>
-                <w:noProof/>
-                <w:webHidden/>
-              </w:rPr>
-              <w:fldChar w:fldCharType="begin"/>
-            </w:r>
-            <w:r>
-              <w:rPr>
-                <w:rFonts w:ascii="Calibri Light" w:hAnsi="Calibri Light"/>
-                <w:b w:val="0"/>
-                <w:noProof/>
-                <w:webHidden/>
-              </w:rPr>
-              <w:instrText xml:space="preserve"> PAGEREF _Toc405014730 \h </w:instrText>
-            </w:r>
-            <w:r>
-              <w:rPr>
-                <w:rFonts w:ascii="Calibri Light" w:hAnsi="Calibri Light"/>
-                <w:b w:val="0"/>
-                <w:noProof/>
-                <w:webHidden/>
-              </w:rPr>
-            </w:r>
-            <w:r>
-              <w:rPr>
-                <w:rFonts w:ascii="Calibri Light" w:hAnsi="Calibri Light"/>
-                <w:b w:val="0"/>
-                <w:noProof/>
-                <w:webHidden/>
-              </w:rPr>
-              <w:fldChar w:fldCharType="separate"/>
-            </w:r>
-            <w:r>
-              <w:rPr>
-                <w:rFonts w:ascii="Calibri Light" w:hAnsi="Calibri Light"/>
-                <w:b w:val="0"/>
-                <w:noProof/>
-                <w:webHidden/>
-              </w:rPr>
-              <w:t>3</w:t>
-            </w:r>
-            <w:r>
-              <w:rPr>
-                <w:rFonts w:ascii="Calibri Light" w:hAnsi="Calibri Light"/>
-                <w:b w:val="0"/>
-                <w:noProof/>
-                <w:webHidden/>
-              </w:rPr>
-              <w:fldChar w:fldCharType="end"/>
-            </w:r>
-          </w:hyperlink>
-        </w:p>
-        <w:p>
-          <w:pPr>
-            <w:pStyle w:val="TOC1"/>
-            <w:tabs>
-              <w:tab w:val="right" w:leader="dot" w:pos="9350"/>
-            </w:tabs>
-            <w:ind w:left="360"/>
-            <w:rPr>
-              <w:rFonts w:ascii="Calibri Light" w:eastAsiaTheme="minorEastAsia" w:hAnsi="Calibri Light"/>
-              <w:b w:val="0"/>
-              <w:noProof/>
-            </w:rPr>
-          </w:pPr>
-          <w:hyperlink w:anchor="_Toc405014731" w:history="1">
-            <w:r>
-              <w:rPr>
-                <w:rStyle w:val="Hyperlink"/>
-                <w:rFonts w:ascii="Calibri Light" w:hAnsi="Calibri Light"/>
-                <w:b w:val="0"/>
-                <w:noProof/>
-              </w:rPr>
-              <w:t>Commands</w:t>
-            </w:r>
-            <w:r>
-              <w:rPr>
-                <w:rFonts w:ascii="Calibri Light" w:hAnsi="Calibri Light"/>
-                <w:b w:val="0"/>
-                <w:noProof/>
-                <w:webHidden/>
-              </w:rPr>
-              <w:tab/>
-            </w:r>
-            <w:r>
-              <w:rPr>
-                <w:rFonts w:ascii="Calibri Light" w:hAnsi="Calibri Light"/>
-                <w:b w:val="0"/>
-                <w:noProof/>
-                <w:webHidden/>
-              </w:rPr>
-              <w:fldChar w:fldCharType="begin"/>
-            </w:r>
-            <w:r>
-              <w:rPr>
-                <w:rFonts w:ascii="Calibri Light" w:hAnsi="Calibri Light"/>
-                <w:b w:val="0"/>
-                <w:noProof/>
-                <w:webHidden/>
-              </w:rPr>
-              <w:instrText xml:space="preserve"> PAGEREF _Toc405014731 \h </w:instrText>
-            </w:r>
-            <w:r>
-              <w:rPr>
-                <w:rFonts w:ascii="Calibri Light" w:hAnsi="Calibri Light"/>
-                <w:b w:val="0"/>
-                <w:noProof/>
-                <w:webHidden/>
-              </w:rPr>
-            </w:r>
-            <w:r>
-              <w:rPr>
-                <w:rFonts w:ascii="Calibri Light" w:hAnsi="Calibri Light"/>
-                <w:b w:val="0"/>
-                <w:noProof/>
-                <w:webHidden/>
-              </w:rPr>
-              <w:fldChar w:fldCharType="separate"/>
-            </w:r>
-            <w:r>
-              <w:rPr>
-                <w:rFonts w:ascii="Calibri Light" w:hAnsi="Calibri Light"/>
-                <w:b w:val="0"/>
-                <w:noProof/>
-                <w:webHidden/>
-              </w:rPr>
-              <w:t>3</w:t>
-            </w:r>
-            <w:r>
-              <w:rPr>
-                <w:rFonts w:ascii="Calibri Light" w:hAnsi="Calibri Light"/>
-                <w:b w:val="0"/>
-                <w:noProof/>
-                <w:webHidden/>
-              </w:rPr>
-              <w:fldChar w:fldCharType="end"/>
-            </w:r>
-          </w:hyperlink>
-        </w:p>
-        <w:p>
-          <w:pPr>
-            <w:pStyle w:val="TOC1"/>
-            <w:tabs>
-              <w:tab w:val="right" w:leader="dot" w:pos="9350"/>
-            </w:tabs>
-            <w:ind w:left="360"/>
-            <w:rPr>
-              <w:rFonts w:ascii="Calibri Light" w:eastAsiaTheme="minorEastAsia" w:hAnsi="Calibri Light"/>
-              <w:b w:val="0"/>
-              <w:noProof/>
-            </w:rPr>
-          </w:pPr>
-          <w:hyperlink w:anchor="_Toc405014732" w:history="1">
-            <w:r>
-              <w:rPr>
-                <w:rStyle w:val="Hyperlink"/>
-                <w:rFonts w:ascii="Calibri Light" w:hAnsi="Calibri Light"/>
-                <w:b w:val="0"/>
-                <w:noProof/>
-              </w:rPr>
-              <w:t>Text Cells</w:t>
-            </w:r>
-            <w:r>
-              <w:rPr>
-                <w:rFonts w:ascii="Calibri Light" w:hAnsi="Calibri Light"/>
-                <w:b w:val="0"/>
-                <w:noProof/>
-                <w:webHidden/>
-              </w:rPr>
-              <w:tab/>
-            </w:r>
-            <w:r>
-              <w:rPr>
-                <w:rFonts w:ascii="Calibri Light" w:hAnsi="Calibri Light"/>
-                <w:b w:val="0"/>
-                <w:noProof/>
-                <w:webHidden/>
-              </w:rPr>
-              <w:fldChar w:fldCharType="begin"/>
-            </w:r>
-            <w:r>
-              <w:rPr>
-                <w:rFonts w:ascii="Calibri Light" w:hAnsi="Calibri Light"/>
-                <w:b w:val="0"/>
-                <w:noProof/>
-                <w:webHidden/>
-              </w:rPr>
-              <w:instrText xml:space="preserve"> PAGEREF _Toc405014732 \h </w:instrText>
-            </w:r>
-            <w:r>
-              <w:rPr>
-                <w:rFonts w:ascii="Calibri Light" w:hAnsi="Calibri Light"/>
-                <w:b w:val="0"/>
-                <w:noProof/>
-                <w:webHidden/>
-              </w:rPr>
-            </w:r>
-            <w:r>
-              <w:rPr>
-                <w:rFonts w:ascii="Calibri Light" w:hAnsi="Calibri Light"/>
-                <w:b w:val="0"/>
-                <w:noProof/>
-                <w:webHidden/>
-              </w:rPr>
-              <w:fldChar w:fldCharType="separate"/>
-            </w:r>
-            <w:r>
-              <w:rPr>
-                <w:rFonts w:ascii="Calibri Light" w:hAnsi="Calibri Light"/>
-                <w:b w:val="0"/>
-                <w:noProof/>
-                <w:webHidden/>
-              </w:rPr>
-              <w:t>4</w:t>
-            </w:r>
-            <w:r>
-              <w:rPr>
-                <w:rFonts w:ascii="Calibri Light" w:hAnsi="Calibri Light"/>
-                <w:b w:val="0"/>
-                <w:noProof/>
-                <w:webHidden/>
-              </w:rPr>
-              <w:fldChar w:fldCharType="end"/>
-            </w:r>
-          </w:hyperlink>
-        </w:p>
-        <w:p>
-          <w:pPr>
-            <w:pStyle w:val="TOC1"/>
-            <w:tabs>
-              <w:tab w:val="right" w:leader="dot" w:pos="9350"/>
-            </w:tabs>
-            <w:ind w:left="360"/>
-            <w:rPr>
-              <w:rFonts w:ascii="Calibri Light" w:eastAsiaTheme="minorEastAsia" w:hAnsi="Calibri Light"/>
-              <w:b w:val="0"/>
-              <w:noProof/>
-            </w:rPr>
-          </w:pPr>
-          <w:hyperlink w:anchor="_Toc405014733" w:history="1">
-            <w:r>
-              <w:rPr>
-                <w:rStyle w:val="Hyperlink"/>
-                <w:rFonts w:ascii="Calibri Light" w:hAnsi="Calibri Light"/>
-                <w:b w:val="0"/>
-                <w:noProof/>
-              </w:rPr>
-              <w:t>Real Cells: Values, Percents, and Formulas</w:t>
-            </w:r>
-            <w:r>
-              <w:rPr>
-                <w:rFonts w:ascii="Calibri Light" w:hAnsi="Calibri Light"/>
-                <w:b w:val="0"/>
-                <w:noProof/>
-                <w:webHidden/>
-              </w:rPr>
-              <w:tab/>
-            </w:r>
-            <w:r>
-              <w:rPr>
-                <w:rFonts w:ascii="Calibri Light" w:hAnsi="Calibri Light"/>
-                <w:b w:val="0"/>
-                <w:noProof/>
-                <w:webHidden/>
-              </w:rPr>
-              <w:fldChar w:fldCharType="begin"/>
-            </w:r>
-            <w:r>
-              <w:rPr>
-                <w:rFonts w:ascii="Calibri Light" w:hAnsi="Calibri Light"/>
-                <w:b w:val="0"/>
-                <w:noProof/>
-                <w:webHidden/>
-              </w:rPr>
-              <w:instrText xml:space="preserve"> PAGEREF _Toc405014733 \h </w:instrText>
-            </w:r>
-            <w:r>
-              <w:rPr>
-                <w:rFonts w:ascii="Calibri Light" w:hAnsi="Calibri Light"/>
-                <w:b w:val="0"/>
-                <w:noProof/>
-                <w:webHidden/>
-              </w:rPr>
-            </w:r>
-            <w:r>
-              <w:rPr>
-                <w:rFonts w:ascii="Calibri Light" w:hAnsi="Calibri Light"/>
-                <w:b w:val="0"/>
-                <w:noProof/>
-                <w:webHidden/>
-              </w:rPr>
-              <w:fldChar w:fldCharType="separate"/>
-            </w:r>
-            <w:r>
-              <w:rPr>
-                <w:rFonts w:ascii="Calibri Light" w:hAnsi="Calibri Light"/>
-                <w:b w:val="0"/>
-                <w:noProof/>
-                <w:webHidden/>
-              </w:rPr>
-              <w:t>5</w:t>
-            </w:r>
-            <w:r>
-              <w:rPr>
-                <w:rFonts w:ascii="Calibri Light" w:hAnsi="Calibri Light"/>
-                <w:b w:val="0"/>
-                <w:noProof/>
-                <w:webHidden/>
-              </w:rPr>
-              <w:fldChar w:fldCharType="end"/>
-            </w:r>
-          </w:hyperlink>
-        </w:p>
-        <w:p>
-          <w:pPr>
-            <w:pStyle w:val="TOC2"/>
-            <w:tabs>
-              <w:tab w:val="right" w:leader="dot" w:pos="9350"/>
-            </w:tabs>
-            <w:ind w:left="360"/>
-            <w:rPr>
-              <w:rFonts w:ascii="Calibri Light" w:eastAsiaTheme="minorEastAsia" w:hAnsi="Calibri Light"/>
-              <w:noProof/>
-            </w:rPr>
-          </w:pPr>
-          <w:hyperlink w:anchor="_Toc405014734" w:history="1">
-            <w:r>
-              <w:rPr>
-                <w:rStyle w:val="Hyperlink"/>
-                <w:rFonts w:ascii="Calibri Light" w:hAnsi="Calibri Light"/>
-                <w:noProof/>
-              </w:rPr>
-              <w:t>ValueCell</w:t>
-            </w:r>
-            <w:r>
-              <w:rPr>
-                <w:rFonts w:ascii="Calibri Light" w:hAnsi="Calibri Light"/>
-                <w:noProof/>
-                <w:webHidden/>
-              </w:rPr>
-              <w:tab/>
-            </w:r>
-            <w:r>
-              <w:rPr>
-                <w:rFonts w:ascii="Calibri Light" w:hAnsi="Calibri Light"/>
-                <w:noProof/>
-                <w:webHidden/>
-              </w:rPr>
-              <w:fldChar w:fldCharType="begin"/>
-            </w:r>
-            <w:r>
-              <w:rPr>
-                <w:rFonts w:ascii="Calibri Light" w:hAnsi="Calibri Light"/>
-                <w:noProof/>
-                <w:webHidden/>
-              </w:rPr>
-              <w:instrText xml:space="preserve"> PAGEREF _Toc405014734 \h </w:instrText>
-            </w:r>
-            <w:r>
-              <w:rPr>
-                <w:rFonts w:ascii="Calibri Light" w:hAnsi="Calibri Light"/>
-                <w:noProof/>
-                <w:webHidden/>
-              </w:rPr>
-            </w:r>
-            <w:r>
-              <w:rPr>
-                <w:rFonts w:ascii="Calibri Light" w:hAnsi="Calibri Light"/>
-                <w:noProof/>
-                <w:webHidden/>
-              </w:rPr>
-              <w:fldChar w:fldCharType="separate"/>
-            </w:r>
-            <w:r>
-              <w:rPr>
-                <w:rFonts w:ascii="Calibri Light" w:hAnsi="Calibri Light"/>
-                <w:noProof/>
-                <w:webHidden/>
-              </w:rPr>
-              <w:t>5</w:t>
-            </w:r>
-            <w:r>
-              <w:rPr>
-                <w:rFonts w:ascii="Calibri Light" w:hAnsi="Calibri Light"/>
-                <w:noProof/>
-                <w:webHidden/>
-              </w:rPr>
-              <w:fldChar w:fldCharType="end"/>
-            </w:r>
-          </w:hyperlink>
-        </w:p>
-        <w:p>
-          <w:pPr>
-            <w:pStyle w:val="TOC2"/>
-            <w:tabs>
-              <w:tab w:val="right" w:leader="dot" w:pos="9350"/>
-            </w:tabs>
-            <w:ind w:left="360"/>
-            <w:rPr>
-              <w:rFonts w:ascii="Calibri Light" w:eastAsiaTheme="minorEastAsia" w:hAnsi="Calibri Light"/>
-              <w:noProof/>
-            </w:rPr>
-          </w:pPr>
-          <w:hyperlink w:anchor="_Toc405014735" w:history="1">
-            <w:r>
-              <w:rPr>
-                <w:rStyle w:val="Hyperlink"/>
-                <w:rFonts w:ascii="Calibri Light" w:hAnsi="Calibri Light"/>
-                <w:noProof/>
-              </w:rPr>
-              <w:t>PercentCell</w:t>
-            </w:r>
-            <w:r>
-              <w:rPr>
-                <w:rFonts w:ascii="Calibri Light" w:hAnsi="Calibri Light"/>
-                <w:noProof/>
-                <w:webHidden/>
-              </w:rPr>
-              <w:tab/>
-            </w:r>
-            <w:r>
-              <w:rPr>
-                <w:rFonts w:ascii="Calibri Light" w:hAnsi="Calibri Light"/>
-                <w:noProof/>
-                <w:webHidden/>
-              </w:rPr>
-              <w:fldChar w:fldCharType="begin"/>
-            </w:r>
-            <w:r>
-              <w:rPr>
-                <w:rFonts w:ascii="Calibri Light" w:hAnsi="Calibri Light"/>
-                <w:noProof/>
-                <w:webHidden/>
-              </w:rPr>
-              <w:instrText xml:space="preserve"> PAGEREF _Toc405014735 \h </w:instrText>
-            </w:r>
-            <w:r>
-              <w:rPr>
-                <w:rFonts w:ascii="Calibri Light" w:hAnsi="Calibri Light"/>
-                <w:noProof/>
-                <w:webHidden/>
-              </w:rPr>
-            </w:r>
-            <w:r>
-              <w:rPr>
-                <w:rFonts w:ascii="Calibri Light" w:hAnsi="Calibri Light"/>
-                <w:noProof/>
-                <w:webHidden/>
-              </w:rPr>
-              <w:fldChar w:fldCharType="separate"/>
-            </w:r>
-            <w:r>
-              <w:rPr>
-                <w:rFonts w:ascii="Calibri Light" w:hAnsi="Calibri Light"/>
-                <w:noProof/>
-                <w:webHidden/>
-              </w:rPr>
-              <w:t>5</w:t>
-            </w:r>
-            <w:r>
-              <w:rPr>
-                <w:rFonts w:ascii="Calibri Light" w:hAnsi="Calibri Light"/>
-                <w:noProof/>
-                <w:webHidden/>
-              </w:rPr>
-              <w:fldChar w:fldCharType="end"/>
-            </w:r>
-          </w:hyperlink>
-        </w:p>
-        <w:p>
-          <w:pPr>
-            <w:pStyle w:val="TOC2"/>
-            <w:tabs>
-              <w:tab w:val="right" w:leader="dot" w:pos="9350"/>
-            </w:tabs>
-            <w:ind w:left="360"/>
-            <w:rPr>
-              <w:rFonts w:ascii="Calibri Light" w:eastAsiaTheme="minorEastAsia" w:hAnsi="Calibri Light"/>
-              <w:noProof/>
-            </w:rPr>
-          </w:pPr>
-          <w:hyperlink w:anchor="_Toc405014736" w:history="1">
-            <w:r>
-              <w:rPr>
-                <w:rStyle w:val="Hyperlink"/>
-                <w:rFonts w:ascii="Calibri Light" w:hAnsi="Calibri Light"/>
-                <w:noProof/>
-              </w:rPr>
-              <w:t>FormulaCell</w:t>
-            </w:r>
-            <w:r>
-              <w:rPr>
-                <w:rFonts w:ascii="Calibri Light" w:hAnsi="Calibri Light"/>
-                <w:noProof/>
-                <w:webHidden/>
-              </w:rPr>
-              <w:tab/>
-            </w:r>
-            <w:r>
-              <w:rPr>
-                <w:rFonts w:ascii="Calibri Light" w:hAnsi="Calibri Light"/>
-                <w:noProof/>
-                <w:webHidden/>
-              </w:rPr>
-              <w:fldChar w:fldCharType="begin"/>
-            </w:r>
-            <w:r>
-              <w:rPr>
-                <w:rFonts w:ascii="Calibri Light" w:hAnsi="Calibri Light"/>
-                <w:noProof/>
-                <w:webHidden/>
-              </w:rPr>
-              <w:instrText xml:space="preserve"> PAGEREF _Toc405014736 \h </w:instrText>
-            </w:r>
-            <w:r>
-              <w:rPr>
-                <w:rFonts w:ascii="Calibri Light" w:hAnsi="Calibri Light"/>
-                <w:noProof/>
-                <w:webHidden/>
-              </w:rPr>
-            </w:r>
-            <w:r>
-              <w:rPr>
-                <w:rFonts w:ascii="Calibri Light" w:hAnsi="Calibri Light"/>
-                <w:noProof/>
-                <w:webHidden/>
-              </w:rPr>
-              <w:fldChar w:fldCharType="separate"/>
-            </w:r>
-            <w:r>
-              <w:rPr>
-                <w:rFonts w:ascii="Calibri Light" w:hAnsi="Calibri Light"/>
-                <w:noProof/>
-                <w:webHidden/>
-              </w:rPr>
-              <w:t>6</w:t>
-            </w:r>
-            <w:r>
-              <w:rPr>
-                <w:rFonts w:ascii="Calibri Light" w:hAnsi="Calibri Light"/>
-                <w:noProof/>
-                <w:webHidden/>
-              </w:rPr>
-              <w:fldChar w:fldCharType="end"/>
-            </w:r>
-          </w:hyperlink>
-        </w:p>
-        <w:p>
-          <w:pPr>
-            <w:pStyle w:val="TOC1"/>
-            <w:tabs>
-              <w:tab w:val="right" w:leader="dot" w:pos="9350"/>
-            </w:tabs>
-            <w:ind w:left="360"/>
-            <w:rPr>
-              <w:rFonts w:ascii="Calibri Light" w:eastAsiaTheme="minorEastAsia" w:hAnsi="Calibri Light"/>
-              <w:b w:val="0"/>
-              <w:noProof/>
-            </w:rPr>
-          </w:pPr>
-          <w:hyperlink w:anchor="_Toc405014737" w:history="1">
-            <w:r>
-              <w:rPr>
-                <w:rStyle w:val="Hyperlink"/>
-                <w:rFonts w:ascii="Calibri Light" w:hAnsi="Calibri Light"/>
-                <w:b w:val="0"/>
-                <w:noProof/>
-              </w:rPr>
-              <w:t>File Saving and Opening</w:t>
-            </w:r>
-            <w:r>
-              <w:rPr>
-                <w:rFonts w:ascii="Calibri Light" w:hAnsi="Calibri Light"/>
-                <w:b w:val="0"/>
-                <w:noProof/>
-                <w:webHidden/>
-              </w:rPr>
-              <w:tab/>
-            </w:r>
-            <w:r>
-              <w:rPr>
-                <w:rFonts w:ascii="Calibri Light" w:hAnsi="Calibri Light"/>
-                <w:b w:val="0"/>
-                <w:noProof/>
-                <w:webHidden/>
-              </w:rPr>
-              <w:fldChar w:fldCharType="begin"/>
-            </w:r>
-            <w:r>
-              <w:rPr>
-                <w:rFonts w:ascii="Calibri Light" w:hAnsi="Calibri Light"/>
-                <w:b w:val="0"/>
-                <w:noProof/>
-                <w:webHidden/>
-              </w:rPr>
-              <w:instrText xml:space="preserve"> PAGEREF _Toc405014737 \h </w:instrText>
-            </w:r>
-            <w:r>
-              <w:rPr>
-                <w:rFonts w:ascii="Calibri Light" w:hAnsi="Calibri Light"/>
-                <w:b w:val="0"/>
-                <w:noProof/>
-                <w:webHidden/>
-              </w:rPr>
-            </w:r>
-            <w:r>
-              <w:rPr>
-                <w:rFonts w:ascii="Calibri Light" w:hAnsi="Calibri Light"/>
-                <w:b w:val="0"/>
-                <w:noProof/>
-                <w:webHidden/>
-              </w:rPr>
-              <w:fldChar w:fldCharType="separate"/>
-            </w:r>
-            <w:r>
-              <w:rPr>
-                <w:rFonts w:ascii="Calibri Light" w:hAnsi="Calibri Light"/>
-                <w:b w:val="0"/>
-                <w:noProof/>
-                <w:webHidden/>
-              </w:rPr>
-              <w:t>7</w:t>
-            </w:r>
-            <w:r>
-              <w:rPr>
-                <w:rFonts w:ascii="Calibri Light" w:hAnsi="Calibri Light"/>
-                <w:b w:val="0"/>
-                <w:noProof/>
-                <w:webHidden/>
-              </w:rPr>
-              <w:fldChar w:fldCharType="end"/>
-            </w:r>
-          </w:hyperlink>
-        </w:p>
-        <w:p>
-          <w:pPr>
-            <w:pStyle w:val="TOC2"/>
-            <w:tabs>
-              <w:tab w:val="right" w:leader="dot" w:pos="9350"/>
-            </w:tabs>
-            <w:ind w:left="360"/>
-            <w:rPr>
-              <w:rFonts w:ascii="Calibri Light" w:eastAsiaTheme="minorEastAsia" w:hAnsi="Calibri Light"/>
-              <w:noProof/>
-            </w:rPr>
-          </w:pPr>
-          <w:hyperlink w:anchor="_Toc405014738" w:history="1">
-            <w:r>
-              <w:rPr>
-                <w:rStyle w:val="Hyperlink"/>
-                <w:rFonts w:ascii="Calibri Light" w:hAnsi="Calibri Light"/>
-                <w:noProof/>
-              </w:rPr>
-              <w:t>Saving</w:t>
-            </w:r>
-            <w:r>
-              <w:rPr>
-                <w:rFonts w:ascii="Calibri Light" w:hAnsi="Calibri Light"/>
-                <w:noProof/>
-                <w:webHidden/>
-              </w:rPr>
-              <w:tab/>
-            </w:r>
-            <w:r>
-              <w:rPr>
-                <w:rFonts w:ascii="Calibri Light" w:hAnsi="Calibri Light"/>
-                <w:noProof/>
-                <w:webHidden/>
-              </w:rPr>
-              <w:fldChar w:fldCharType="begin"/>
-            </w:r>
-            <w:r>
-              <w:rPr>
-                <w:rFonts w:ascii="Calibri Light" w:hAnsi="Calibri Light"/>
-                <w:noProof/>
-                <w:webHidden/>
-              </w:rPr>
-              <w:instrText xml:space="preserve"> PAGEREF _Toc405014738 \h </w:instrText>
-            </w:r>
-            <w:r>
-              <w:rPr>
-                <w:rFonts w:ascii="Calibri Light" w:hAnsi="Calibri Light"/>
-                <w:noProof/>
-                <w:webHidden/>
-              </w:rPr>
-            </w:r>
-            <w:r>
-              <w:rPr>
-                <w:rFonts w:ascii="Calibri Light" w:hAnsi="Calibri Light"/>
-                <w:noProof/>
-                <w:webHidden/>
-              </w:rPr>
-              <w:fldChar w:fldCharType="separate"/>
-            </w:r>
-            <w:r>
-              <w:rPr>
-                <w:rFonts w:ascii="Calibri Light" w:hAnsi="Calibri Light"/>
-                <w:noProof/>
-                <w:webHidden/>
-              </w:rPr>
-              <w:t>7</w:t>
-            </w:r>
-            <w:r>
-              <w:rPr>
-                <w:rFonts w:ascii="Calibri Light" w:hAnsi="Calibri Light"/>
-                <w:noProof/>
-                <w:webHidden/>
-              </w:rPr>
-              <w:fldChar w:fldCharType="end"/>
-            </w:r>
-          </w:hyperlink>
-        </w:p>
-        <w:p>
-          <w:pPr>
-            <w:pStyle w:val="TOC2"/>
-            <w:tabs>
-              <w:tab w:val="right" w:leader="dot" w:pos="9350"/>
-            </w:tabs>
-            <w:ind w:left="360"/>
-            <w:rPr>
-              <w:rFonts w:ascii="Calibri Light" w:eastAsiaTheme="minorEastAsia" w:hAnsi="Calibri Light"/>
-              <w:noProof/>
-            </w:rPr>
-          </w:pPr>
-          <w:hyperlink w:anchor="_Toc405014739" w:history="1">
-            <w:r>
-              <w:rPr>
-                <w:rStyle w:val="Hyperlink"/>
-                <w:rFonts w:ascii="Calibri Light" w:hAnsi="Calibri Light"/>
-                <w:noProof/>
-              </w:rPr>
-              <w:t>Opening</w:t>
-            </w:r>
-            <w:r>
-              <w:rPr>
-                <w:rFonts w:ascii="Calibri Light" w:hAnsi="Calibri Light"/>
-                <w:noProof/>
-                <w:webHidden/>
-              </w:rPr>
-              <w:tab/>
-            </w:r>
-            <w:r>
-              <w:rPr>
-                <w:rFonts w:ascii="Calibri Light" w:hAnsi="Calibri Light"/>
-                <w:noProof/>
-                <w:webHidden/>
-              </w:rPr>
-              <w:fldChar w:fldCharType="begin"/>
-            </w:r>
-            <w:r>
-              <w:rPr>
-                <w:rFonts w:ascii="Calibri Light" w:hAnsi="Calibri Light"/>
-                <w:noProof/>
-                <w:webHidden/>
-              </w:rPr>
-              <w:instrText xml:space="preserve"> PAGEREF _Toc405014739 \h </w:instrText>
-            </w:r>
-            <w:r>
-              <w:rPr>
-                <w:rFonts w:ascii="Calibri Light" w:hAnsi="Calibri Light"/>
-                <w:noProof/>
-                <w:webHidden/>
-              </w:rPr>
-            </w:r>
-            <w:r>
-              <w:rPr>
-                <w:rFonts w:ascii="Calibri Light" w:hAnsi="Calibri Light"/>
-                <w:noProof/>
-                <w:webHidden/>
-              </w:rPr>
-              <w:fldChar w:fldCharType="separate"/>
-            </w:r>
-            <w:r>
-              <w:rPr>
-                <w:rFonts w:ascii="Calibri Light" w:hAnsi="Calibri Light"/>
-                <w:noProof/>
-                <w:webHidden/>
-              </w:rPr>
-              <w:t>8</w:t>
-            </w:r>
-            <w:r>
-              <w:rPr>
-                <w:rFonts w:ascii="Calibri Light" w:hAnsi="Calibri Light"/>
-                <w:noProof/>
-                <w:webHidden/>
-              </w:rPr>
-              <w:fldChar w:fldCharType="end"/>
-            </w:r>
-          </w:hyperlink>
-        </w:p>
-        <w:p>
-          <w:pPr>
-            <w:pStyle w:val="TOC1"/>
-            <w:tabs>
-              <w:tab w:val="right" w:leader="dot" w:pos="9350"/>
-            </w:tabs>
-            <w:ind w:left="360"/>
-            <w:rPr>
-              <w:rFonts w:ascii="Calibri Light" w:eastAsiaTheme="minorEastAsia" w:hAnsi="Calibri Light"/>
-              <w:b w:val="0"/>
-              <w:noProof/>
-            </w:rPr>
-          </w:pPr>
-          <w:hyperlink w:anchor="_Toc405014740" w:history="1">
-            <w:r>
-              <w:rPr>
-                <w:rStyle w:val="Hyperlink"/>
-                <w:rFonts w:ascii="Calibri Light" w:hAnsi="Calibri Light"/>
-                <w:b w:val="0"/>
-                <w:noProof/>
-              </w:rPr>
-              <w:t>Example</w:t>
-            </w:r>
-            <w:r>
-              <w:rPr>
-                <w:rFonts w:ascii="Calibri Light" w:hAnsi="Calibri Light"/>
-                <w:b w:val="0"/>
-                <w:noProof/>
-                <w:webHidden/>
-              </w:rPr>
-              <w:tab/>
-            </w:r>
-            <w:r>
-              <w:rPr>
-                <w:rFonts w:ascii="Calibri Light" w:hAnsi="Calibri Light"/>
-                <w:b w:val="0"/>
-                <w:noProof/>
-                <w:webHidden/>
-              </w:rPr>
-              <w:fldChar w:fldCharType="begin"/>
-            </w:r>
-            <w:r>
-              <w:rPr>
-                <w:rFonts w:ascii="Calibri Light" w:hAnsi="Calibri Light"/>
-                <w:b w:val="0"/>
-                <w:noProof/>
-                <w:webHidden/>
-              </w:rPr>
-              <w:instrText xml:space="preserve"> PAGEREF _Toc405014740 \h </w:instrText>
-            </w:r>
-            <w:r>
-              <w:rPr>
-                <w:rFonts w:ascii="Calibri Light" w:hAnsi="Calibri Light"/>
-                <w:b w:val="0"/>
-                <w:noProof/>
-                <w:webHidden/>
-              </w:rPr>
-            </w:r>
-            <w:r>
-              <w:rPr>
-                <w:rFonts w:ascii="Calibri Light" w:hAnsi="Calibri Light"/>
-                <w:b w:val="0"/>
-                <w:noProof/>
-                <w:webHidden/>
-              </w:rPr>
-              <w:fldChar w:fldCharType="separate"/>
-            </w:r>
-            <w:r>
-              <w:rPr>
-                <w:rFonts w:ascii="Calibri Light" w:hAnsi="Calibri Light"/>
-                <w:b w:val="0"/>
-                <w:noProof/>
-                <w:webHidden/>
-              </w:rPr>
-              <w:t>8</w:t>
-            </w:r>
-            <w:r>
-              <w:rPr>
-                <w:rFonts w:ascii="Calibri Light" w:hAnsi="Calibri Light"/>
-                <w:b w:val="0"/>
-                <w:noProof/>
-                <w:webHidden/>
-              </w:rPr>
-              <w:fldChar w:fldCharType="end"/>
-            </w:r>
-          </w:hyperlink>
-        </w:p>
-        <w:p>
-          <w:pPr>
-            <w:pStyle w:val="TOC1"/>
-            <w:tabs>
-              <w:tab w:val="right" w:leader="dot" w:pos="9350"/>
-            </w:tabs>
-            <w:ind w:left="360"/>
-            <w:rPr>
-              <w:rFonts w:ascii="Calibri Light" w:eastAsiaTheme="minorEastAsia" w:hAnsi="Calibri Light"/>
-              <w:b w:val="0"/>
-              <w:noProof/>
-            </w:rPr>
-          </w:pPr>
-          <w:hyperlink w:anchor="_Toc405014741" w:history="1">
-            <w:r>
-              <w:rPr>
-                <w:rStyle w:val="Hyperlink"/>
-                <w:rFonts w:ascii="Calibri Light" w:hAnsi="Calibri Light"/>
-                <w:b w:val="0"/>
-                <w:noProof/>
-              </w:rPr>
-              <w:t>Getting Started</w:t>
-            </w:r>
-            <w:r>
-              <w:rPr>
-                <w:rFonts w:ascii="Calibri Light" w:hAnsi="Calibri Light"/>
-                <w:b w:val="0"/>
-                <w:noProof/>
-                <w:webHidden/>
-              </w:rPr>
-              <w:tab/>
-            </w:r>
-            <w:r>
-              <w:rPr>
-                <w:rFonts w:ascii="Calibri Light" w:hAnsi="Calibri Light"/>
-                <w:b w:val="0"/>
-                <w:noProof/>
-                <w:webHidden/>
-              </w:rPr>
-              <w:fldChar w:fldCharType="begin"/>
-            </w:r>
-            <w:r>
-              <w:rPr>
-                <w:rFonts w:ascii="Calibri Light" w:hAnsi="Calibri Light"/>
-                <w:b w:val="0"/>
-                <w:noProof/>
-                <w:webHidden/>
-              </w:rPr>
-              <w:instrText xml:space="preserve"> PAGEREF _Toc405014741 \h </w:instrText>
-            </w:r>
-            <w:r>
-              <w:rPr>
-                <w:rFonts w:ascii="Calibri Light" w:hAnsi="Calibri Light"/>
-                <w:b w:val="0"/>
-                <w:noProof/>
-                <w:webHidden/>
-              </w:rPr>
-            </w:r>
-            <w:r>
-              <w:rPr>
-                <w:rFonts w:ascii="Calibri Light" w:hAnsi="Calibri Light"/>
-                <w:b w:val="0"/>
-                <w:noProof/>
-                <w:webHidden/>
-              </w:rPr>
-              <w:fldChar w:fldCharType="separate"/>
-            </w:r>
-            <w:r>
-              <w:rPr>
-                <w:rFonts w:ascii="Calibri Light" w:hAnsi="Calibri Light"/>
-                <w:b w:val="0"/>
-                <w:noProof/>
-                <w:webHidden/>
-              </w:rPr>
-              <w:t>12</w:t>
-            </w:r>
-            <w:r>
-              <w:rPr>
-                <w:rFonts w:ascii="Calibri Light" w:hAnsi="Calibri Light"/>
-                <w:b w:val="0"/>
-                <w:noProof/>
-                <w:webHidden/>
-              </w:rPr>
-              <w:fldChar w:fldCharType="end"/>
-            </w:r>
-          </w:hyperlink>
-        </w:p>
-        <w:p>
-          <w:pPr>
-            <w:pStyle w:val="TOC1"/>
-            <w:tabs>
-              <w:tab w:val="right" w:leader="dot" w:pos="9350"/>
-            </w:tabs>
-            <w:ind w:left="360"/>
-            <w:rPr>
-              <w:rFonts w:ascii="Calibri Light" w:eastAsiaTheme="minorEastAsia" w:hAnsi="Calibri Light"/>
-              <w:b w:val="0"/>
-              <w:noProof/>
-            </w:rPr>
-          </w:pPr>
-          <w:hyperlink w:anchor="_Toc405014742" w:history="1">
-            <w:r>
-              <w:rPr>
-                <w:rStyle w:val="Hyperlink"/>
-                <w:rFonts w:ascii="Calibri Light" w:hAnsi="Calibri Light"/>
-                <w:b w:val="0"/>
-                <w:noProof/>
-              </w:rPr>
-              <w:t>Checkpoints</w:t>
-            </w:r>
-            <w:r>
-              <w:rPr>
-                <w:rFonts w:ascii="Calibri Light" w:hAnsi="Calibri Light"/>
-                <w:b w:val="0"/>
-                <w:noProof/>
-                <w:webHidden/>
-              </w:rPr>
-              <w:tab/>
-            </w:r>
-            <w:r>
-              <w:rPr>
-                <w:rFonts w:ascii="Calibri Light" w:hAnsi="Calibri Light"/>
-                <w:b w:val="0"/>
-                <w:noProof/>
-                <w:webHidden/>
-              </w:rPr>
-              <w:fldChar w:fldCharType="begin"/>
-            </w:r>
-            <w:r>
-              <w:rPr>
-                <w:rFonts w:ascii="Calibri Light" w:hAnsi="Calibri Light"/>
-                <w:b w:val="0"/>
-                <w:noProof/>
-                <w:webHidden/>
-              </w:rPr>
-              <w:instrText xml:space="preserve"> PAGEREF _Toc405014742 \h </w:instrText>
-            </w:r>
-            <w:r>
-              <w:rPr>
-                <w:rFonts w:ascii="Calibri Light" w:hAnsi="Calibri Light"/>
-                <w:b w:val="0"/>
-                <w:noProof/>
-                <w:webHidden/>
-              </w:rPr>
-            </w:r>
-            <w:r>
-              <w:rPr>
-                <w:rFonts w:ascii="Calibri Light" w:hAnsi="Calibri Light"/>
-                <w:b w:val="0"/>
-                <w:noProof/>
-                <w:webHidden/>
-              </w:rPr>
-              <w:fldChar w:fldCharType="separate"/>
-            </w:r>
-            <w:r>
-              <w:rPr>
-                <w:rFonts w:ascii="Calibri Light" w:hAnsi="Calibri Light"/>
-                <w:b w:val="0"/>
-                <w:noProof/>
-                <w:webHidden/>
-              </w:rPr>
-              <w:t>13</w:t>
-            </w:r>
-            <w:r>
-              <w:rPr>
-                <w:rFonts w:ascii="Calibri Light" w:hAnsi="Calibri Light"/>
-                <w:b w:val="0"/>
-                <w:noProof/>
-                <w:webHidden/>
-              </w:rPr>
-              <w:fldChar w:fldCharType="end"/>
-            </w:r>
-          </w:hyperlink>
-        </w:p>
-        <w:p>
-          <w:pPr>
-            <w:pStyle w:val="TOC2"/>
-            <w:tabs>
-              <w:tab w:val="right" w:leader="dot" w:pos="9350"/>
-            </w:tabs>
-            <w:ind w:left="360"/>
-            <w:rPr>
-              <w:rFonts w:ascii="Calibri Light" w:eastAsiaTheme="minorEastAsia" w:hAnsi="Calibri Light"/>
-              <w:noProof/>
-            </w:rPr>
-          </w:pPr>
-          <w:hyperlink w:anchor="_Toc405014743" w:history="1">
-            <w:r>
-              <w:rPr>
-                <w:rStyle w:val="Hyperlink"/>
-                <w:rFonts w:ascii="Calibri Light" w:hAnsi="Calibri Light"/>
-                <w:noProof/>
-              </w:rPr>
-              <w:t>Checkpoint 1: Main command loop, Spreadsheet, SpreadsheetLocation</w:t>
-            </w:r>
-            <w:r>
-              <w:rPr>
-                <w:rFonts w:ascii="Calibri Light" w:hAnsi="Calibri Light"/>
-                <w:noProof/>
-                <w:webHidden/>
-              </w:rPr>
-              <w:tab/>
-            </w:r>
-            <w:r>
-              <w:rPr>
-                <w:rFonts w:ascii="Calibri Light" w:hAnsi="Calibri Light"/>
-                <w:noProof/>
-                <w:webHidden/>
-              </w:rPr>
-              <w:fldChar w:fldCharType="begin"/>
-            </w:r>
-            <w:r>
-              <w:rPr>
-                <w:rFonts w:ascii="Calibri Light" w:hAnsi="Calibri Light"/>
-                <w:noProof/>
-                <w:webHidden/>
-              </w:rPr>
-              <w:instrText xml:space="preserve"> PAGEREF _Toc405014743 \h </w:instrText>
-            </w:r>
-            <w:r>
-              <w:rPr>
-                <w:rFonts w:ascii="Calibri Light" w:hAnsi="Calibri Light"/>
-                <w:noProof/>
-                <w:webHidden/>
-              </w:rPr>
-            </w:r>
-            <w:r>
-              <w:rPr>
-                <w:rFonts w:ascii="Calibri Light" w:hAnsi="Calibri Light"/>
-                <w:noProof/>
-                <w:webHidden/>
-              </w:rPr>
-              <w:fldChar w:fldCharType="separate"/>
-            </w:r>
-            <w:r>
-              <w:rPr>
-                <w:rFonts w:ascii="Calibri Light" w:hAnsi="Calibri Light"/>
-                <w:noProof/>
-                <w:webHidden/>
-              </w:rPr>
-              <w:t>13</w:t>
-            </w:r>
-            <w:r>
-              <w:rPr>
-                <w:rFonts w:ascii="Calibri Light" w:hAnsi="Calibri Light"/>
-                <w:noProof/>
-                <w:webHidden/>
-              </w:rPr>
-              <w:fldChar w:fldCharType="end"/>
-            </w:r>
-          </w:hyperlink>
-        </w:p>
-        <w:p>
-          <w:pPr>
-            <w:pStyle w:val="TOC2"/>
-            <w:tabs>
-              <w:tab w:val="right" w:leader="dot" w:pos="9350"/>
-            </w:tabs>
-            <w:ind w:left="360"/>
-            <w:rPr>
-              <w:rFonts w:ascii="Calibri Light" w:eastAsiaTheme="minorEastAsia" w:hAnsi="Calibri Light"/>
-              <w:noProof/>
-            </w:rPr>
-          </w:pPr>
-          <w:hyperlink w:anchor="_Toc405014744" w:history="1">
-            <w:r>
-              <w:rPr>
-                <w:rStyle w:val="Hyperlink"/>
-                <w:rFonts w:ascii="Calibri Light" w:hAnsi="Calibri Light"/>
-                <w:noProof/>
-              </w:rPr>
-              <w:t>Checkpoint 2:  Assign and inspect TextCells, clear cells, and print sheet</w:t>
-            </w:r>
-            <w:r>
-              <w:rPr>
-                <w:rFonts w:ascii="Calibri Light" w:hAnsi="Calibri Light"/>
-                <w:noProof/>
-                <w:webHidden/>
-              </w:rPr>
-              <w:tab/>
-            </w:r>
-            <w:r>
-              <w:rPr>
-                <w:rFonts w:ascii="Calibri Light" w:hAnsi="Calibri Light"/>
-                <w:noProof/>
-                <w:webHidden/>
-              </w:rPr>
-              <w:fldChar w:fldCharType="begin"/>
-            </w:r>
-            <w:r>
-              <w:rPr>
-                <w:rFonts w:ascii="Calibri Light" w:hAnsi="Calibri Light"/>
-                <w:noProof/>
-                <w:webHidden/>
-              </w:rPr>
-              <w:instrText xml:space="preserve"> PAGEREF _Toc405014744 \h </w:instrText>
-            </w:r>
-            <w:r>
-              <w:rPr>
-                <w:rFonts w:ascii="Calibri Light" w:hAnsi="Calibri Light"/>
-                <w:noProof/>
-                <w:webHidden/>
-              </w:rPr>
-            </w:r>
-            <w:r>
-              <w:rPr>
-                <w:rFonts w:ascii="Calibri Light" w:hAnsi="Calibri Light"/>
-                <w:noProof/>
-                <w:webHidden/>
-              </w:rPr>
-              <w:fldChar w:fldCharType="separate"/>
-            </w:r>
-            <w:r>
-              <w:rPr>
-                <w:rFonts w:ascii="Calibri Light" w:hAnsi="Calibri Light"/>
-                <w:noProof/>
-                <w:webHidden/>
-              </w:rPr>
-              <w:t>14</w:t>
-            </w:r>
-            <w:r>
-              <w:rPr>
-                <w:rFonts w:ascii="Calibri Light" w:hAnsi="Calibri Light"/>
-                <w:noProof/>
-                <w:webHidden/>
-              </w:rPr>
-              <w:fldChar w:fldCharType="end"/>
-            </w:r>
-          </w:hyperlink>
-        </w:p>
-        <w:p>
-          <w:pPr>
-            <w:pStyle w:val="TOC2"/>
-            <w:tabs>
-              <w:tab w:val="right" w:leader="dot" w:pos="9350"/>
-            </w:tabs>
-            <w:ind w:left="360"/>
-            <w:rPr>
-              <w:rFonts w:ascii="Calibri Light" w:eastAsiaTheme="minorEastAsia" w:hAnsi="Calibri Light"/>
-              <w:noProof/>
-            </w:rPr>
-          </w:pPr>
-          <w:hyperlink w:anchor="_Toc405014746" w:history="1">
-            <w:r>
-              <w:rPr>
-                <w:rStyle w:val="Hyperlink"/>
-                <w:rFonts w:ascii="Calibri Light" w:hAnsi="Calibri Light"/>
-                <w:noProof/>
-              </w:rPr>
-              <w:t>Checkpoint 3: RealCell &amp; getDoubleValue(), ValueCell, PercentCell, and FormulaCell (no parsing or calculating)</w:t>
-            </w:r>
-            <w:r>
-              <w:rPr>
-                <w:rFonts w:ascii="Calibri Light" w:hAnsi="Calibri Light"/>
-                <w:noProof/>
-                <w:webHidden/>
-              </w:rPr>
-              <w:tab/>
-            </w:r>
-            <w:r>
-              <w:rPr>
-                <w:rFonts w:ascii="Calibri Light" w:hAnsi="Calibri Light"/>
-                <w:noProof/>
-                <w:webHidden/>
-              </w:rPr>
-              <w:fldChar w:fldCharType="begin"/>
-            </w:r>
-            <w:r>
-              <w:rPr>
-                <w:rFonts w:ascii="Calibri Light" w:hAnsi="Calibri Light"/>
-                <w:noProof/>
-                <w:webHidden/>
-              </w:rPr>
-              <w:instrText xml:space="preserve"> PAGEREF _Toc405014746 \h </w:instrText>
-            </w:r>
-            <w:r>
-              <w:rPr>
-                <w:rFonts w:ascii="Calibri Light" w:hAnsi="Calibri Light"/>
-                <w:noProof/>
-                <w:webHidden/>
-              </w:rPr>
-            </w:r>
-            <w:r>
-              <w:rPr>
-                <w:rFonts w:ascii="Calibri Light" w:hAnsi="Calibri Light"/>
-                <w:noProof/>
-                <w:webHidden/>
-              </w:rPr>
-              <w:fldChar w:fldCharType="separate"/>
-            </w:r>
-            <w:r>
-              <w:rPr>
-                <w:rFonts w:ascii="Calibri Light" w:hAnsi="Calibri Light"/>
-                <w:noProof/>
-                <w:webHidden/>
-              </w:rPr>
-              <w:t>16</w:t>
-            </w:r>
-            <w:r>
-              <w:rPr>
-                <w:rFonts w:ascii="Calibri Light" w:hAnsi="Calibri Light"/>
-                <w:noProof/>
-                <w:webHidden/>
-              </w:rPr>
-              <w:fldChar w:fldCharType="end"/>
-            </w:r>
-          </w:hyperlink>
-        </w:p>
-        <w:p>
-          <w:pPr>
-            <w:pStyle w:val="TOC2"/>
-            <w:tabs>
-              <w:tab w:val="right" w:leader="dot" w:pos="9350"/>
-            </w:tabs>
-            <w:ind w:left="360"/>
-            <w:rPr>
-              <w:rFonts w:ascii="Calibri Light" w:eastAsiaTheme="minorEastAsia" w:hAnsi="Calibri Light"/>
-              <w:noProof/>
-            </w:rPr>
-          </w:pPr>
-          <w:hyperlink w:anchor="_Toc405014748" w:history="1">
-            <w:r>
-              <w:rPr>
-                <w:rStyle w:val="Hyperlink"/>
-                <w:rFonts w:ascii="Calibri Light" w:hAnsi="Calibri Light"/>
-                <w:noProof/>
-              </w:rPr>
-              <w:t>Final submission: File Saving and Opening</w:t>
-            </w:r>
-            <w:r>
-              <w:rPr>
-                <w:rStyle w:val="Hyperlink"/>
-                <w:rFonts w:ascii="Calibri Light" w:hAnsi="Calibri Light"/>
-                <w:noProof/>
-              </w:rPr>
-              <w:t xml:space="preserve"> (optional)</w:t>
-            </w:r>
-            <w:r>
-              <w:rPr>
-                <w:rFonts w:ascii="Calibri Light" w:hAnsi="Calibri Light"/>
-                <w:noProof/>
-                <w:webHidden/>
-              </w:rPr>
-              <w:tab/>
-            </w:r>
-            <w:r>
-              <w:rPr>
-                <w:rFonts w:ascii="Calibri Light" w:hAnsi="Calibri Light"/>
-                <w:noProof/>
-                <w:webHidden/>
-              </w:rPr>
-              <w:fldChar w:fldCharType="begin"/>
-            </w:r>
-            <w:r>
-              <w:rPr>
-                <w:rFonts w:ascii="Calibri Light" w:hAnsi="Calibri Light"/>
-                <w:noProof/>
-                <w:webHidden/>
-              </w:rPr>
-              <w:instrText xml:space="preserve"> PAGEREF _Toc405014748 \h </w:instrText>
-            </w:r>
-            <w:r>
-              <w:rPr>
-                <w:rFonts w:ascii="Calibri Light" w:hAnsi="Calibri Light"/>
-                <w:noProof/>
-                <w:webHidden/>
-              </w:rPr>
-            </w:r>
-            <w:r>
-              <w:rPr>
-                <w:rFonts w:ascii="Calibri Light" w:hAnsi="Calibri Light"/>
-                <w:noProof/>
-                <w:webHidden/>
-              </w:rPr>
-              <w:fldChar w:fldCharType="separate"/>
-            </w:r>
-            <w:r>
-              <w:rPr>
-                <w:rFonts w:ascii="Calibri Light" w:hAnsi="Calibri Light"/>
-                <w:noProof/>
-                <w:webHidden/>
-              </w:rPr>
-              <w:t>17</w:t>
-            </w:r>
-            <w:r>
-              <w:rPr>
-                <w:rFonts w:ascii="Calibri Light" w:hAnsi="Calibri Light"/>
-                <w:noProof/>
-                <w:webHidden/>
-              </w:rPr>
-              <w:fldChar w:fldCharType="end"/>
-            </w:r>
-          </w:hyperlink>
-        </w:p>
-        <w:p>
-          <w:pPr>
-            <w:pStyle w:val="TOC1"/>
-            <w:tabs>
-              <w:tab w:val="right" w:leader="dot" w:pos="9350"/>
-            </w:tabs>
-            <w:ind w:left="360"/>
-            <w:rPr>
-              <w:rFonts w:ascii="Calibri Light" w:eastAsiaTheme="minorEastAsia" w:hAnsi="Calibri Light"/>
-              <w:b w:val="0"/>
-              <w:noProof/>
-            </w:rPr>
-          </w:pPr>
-          <w:hyperlink w:anchor="_Toc405014750" w:history="1">
-            <w:r>
-              <w:rPr>
-                <w:rStyle w:val="Hyperlink"/>
-                <w:rFonts w:ascii="Calibri Light" w:hAnsi="Calibri Light"/>
-                <w:b w:val="0"/>
-                <w:noProof/>
-              </w:rPr>
-              <w:t>Extra Credit:</w:t>
-            </w:r>
-            <w:r>
-              <w:rPr>
-                <w:rFonts w:ascii="Calibri Light" w:hAnsi="Calibri Light"/>
-                <w:b w:val="0"/>
-                <w:noProof/>
-                <w:webHidden/>
-              </w:rPr>
-              <w:tab/>
-            </w:r>
-            <w:r>
-              <w:rPr>
-                <w:rFonts w:ascii="Calibri Light" w:hAnsi="Calibri Light"/>
-                <w:b w:val="0"/>
-                <w:noProof/>
-                <w:webHidden/>
-              </w:rPr>
-              <w:fldChar w:fldCharType="begin"/>
-            </w:r>
-            <w:r>
-              <w:rPr>
-                <w:rFonts w:ascii="Calibri Light" w:hAnsi="Calibri Light"/>
-                <w:b w:val="0"/>
-                <w:noProof/>
-                <w:webHidden/>
-              </w:rPr>
-              <w:instrText xml:space="preserve"> PAGEREF _Toc405014750 \h </w:instrText>
-            </w:r>
-            <w:r>
-              <w:rPr>
-                <w:rFonts w:ascii="Calibri Light" w:hAnsi="Calibri Light"/>
-                <w:b w:val="0"/>
-                <w:noProof/>
-                <w:webHidden/>
-              </w:rPr>
-            </w:r>
-            <w:r>
-              <w:rPr>
-                <w:rFonts w:ascii="Calibri Light" w:hAnsi="Calibri Light"/>
-                <w:b w:val="0"/>
-                <w:noProof/>
-                <w:webHidden/>
-              </w:rPr>
-              <w:fldChar w:fldCharType="separate"/>
-            </w:r>
-            <w:r>
-              <w:rPr>
-                <w:rFonts w:ascii="Calibri Light" w:hAnsi="Calibri Light"/>
-                <w:b w:val="0"/>
-                <w:noProof/>
-                <w:webHidden/>
-              </w:rPr>
-              <w:t>17</w:t>
-            </w:r>
-            <w:r>
-              <w:rPr>
-                <w:rFonts w:ascii="Calibri Light" w:hAnsi="Calibri Light"/>
-                <w:b w:val="0"/>
-                <w:noProof/>
-                <w:webHidden/>
-              </w:rPr>
-              <w:fldChar w:fldCharType="end"/>
-            </w:r>
-          </w:hyperlink>
-        </w:p>
-        <w:p>
-          <w:pPr>
-            <w:pStyle w:val="TOC2"/>
-            <w:tabs>
-              <w:tab w:val="left" w:pos="660"/>
-              <w:tab w:val="right" w:leader="dot" w:pos="9350"/>
-            </w:tabs>
-            <w:ind w:left="360"/>
-            <w:rPr>
-              <w:rFonts w:ascii="Calibri Light" w:eastAsiaTheme="minorEastAsia" w:hAnsi="Calibri Light"/>
-              <w:noProof/>
-            </w:rPr>
-          </w:pPr>
-          <w:hyperlink w:anchor="_Toc405014751" w:history="1">
-            <w:r>
-              <w:rPr>
-                <w:rStyle w:val="Hyperlink"/>
-                <w:rFonts w:ascii="Calibri Light" w:hAnsi="Calibri Light"/>
-                <w:noProof/>
-              </w:rPr>
-              <w:t>1.</w:t>
-            </w:r>
-            <w:r>
-              <w:rPr>
-                <w:rFonts w:ascii="Calibri Light" w:eastAsiaTheme="minorEastAsia" w:hAnsi="Calibri Light"/>
-                <w:noProof/>
-              </w:rPr>
-              <w:tab/>
-            </w:r>
-            <w:r>
-              <w:rPr>
-                <w:rStyle w:val="Hyperlink"/>
-                <w:rFonts w:ascii="Calibri Light" w:hAnsi="Calibri Light"/>
-                <w:noProof/>
-              </w:rPr>
-              <w:t>Command error handling – 5 points</w:t>
-            </w:r>
-            <w:r>
-              <w:rPr>
-                <w:rFonts w:ascii="Calibri Light" w:hAnsi="Calibri Light"/>
-                <w:noProof/>
-                <w:webHidden/>
-              </w:rPr>
-              <w:tab/>
-            </w:r>
-            <w:r>
-              <w:rPr>
-                <w:rFonts w:ascii="Calibri Light" w:hAnsi="Calibri Light"/>
-                <w:noProof/>
-                <w:webHidden/>
-              </w:rPr>
-              <w:fldChar w:fldCharType="begin"/>
-            </w:r>
-            <w:r>
-              <w:rPr>
-                <w:rFonts w:ascii="Calibri Light" w:hAnsi="Calibri Light"/>
-                <w:noProof/>
-                <w:webHidden/>
-              </w:rPr>
-              <w:instrText xml:space="preserve"> PAGEREF _Toc405014751 \h </w:instrText>
-            </w:r>
-            <w:r>
-              <w:rPr>
-                <w:rFonts w:ascii="Calibri Light" w:hAnsi="Calibri Light"/>
-                <w:noProof/>
-                <w:webHidden/>
-              </w:rPr>
-            </w:r>
-            <w:r>
-              <w:rPr>
-                <w:rFonts w:ascii="Calibri Light" w:hAnsi="Calibri Light"/>
-                <w:noProof/>
-                <w:webHidden/>
-              </w:rPr>
-              <w:fldChar w:fldCharType="separate"/>
-            </w:r>
-            <w:r>
-              <w:rPr>
-                <w:rFonts w:ascii="Calibri Light" w:hAnsi="Calibri Light"/>
-                <w:noProof/>
-                <w:webHidden/>
-              </w:rPr>
-              <w:t>17</w:t>
-            </w:r>
-            <w:r>
-              <w:rPr>
-                <w:rFonts w:ascii="Calibri Light" w:hAnsi="Calibri Light"/>
-                <w:noProof/>
-                <w:webHidden/>
-              </w:rPr>
-              <w:fldChar w:fldCharType="end"/>
-            </w:r>
-          </w:hyperlink>
-        </w:p>
-        <w:p>
-          <w:pPr>
-            <w:pStyle w:val="TOC2"/>
-            <w:tabs>
-              <w:tab w:val="left" w:pos="660"/>
-              <w:tab w:val="right" w:leader="dot" w:pos="9350"/>
-            </w:tabs>
-            <w:ind w:left="360"/>
-            <w:rPr>
-              <w:rFonts w:ascii="Calibri Light" w:eastAsiaTheme="minorEastAsia" w:hAnsi="Calibri Light"/>
-              <w:noProof/>
-            </w:rPr>
-          </w:pPr>
-          <w:hyperlink w:anchor="_Toc405014752" w:history="1">
-            <w:r>
-              <w:rPr>
-                <w:rStyle w:val="Hyperlink"/>
-                <w:rFonts w:ascii="Calibri Light" w:hAnsi="Calibri Light"/>
-                <w:noProof/>
-              </w:rPr>
-              <w:t>2.</w:t>
-            </w:r>
-            <w:r>
-              <w:rPr>
-                <w:rFonts w:ascii="Calibri Light" w:eastAsiaTheme="minorEastAsia" w:hAnsi="Calibri Light"/>
-                <w:noProof/>
-              </w:rPr>
-              <w:tab/>
-            </w:r>
-            <w:r>
-              <w:rPr>
-                <w:rStyle w:val="Hyperlink"/>
-                <w:rFonts w:ascii="Calibri Light" w:hAnsi="Calibri Light"/>
-                <w:noProof/>
-              </w:rPr>
-              <w:t>Command history – 5 points</w:t>
-            </w:r>
-            <w:r>
-              <w:rPr>
-                <w:rFonts w:ascii="Calibri Light" w:hAnsi="Calibri Light"/>
-                <w:noProof/>
-                <w:webHidden/>
-              </w:rPr>
-              <w:tab/>
-            </w:r>
-            <w:r>
-              <w:rPr>
-                <w:rFonts w:ascii="Calibri Light" w:hAnsi="Calibri Light"/>
-                <w:noProof/>
-                <w:webHidden/>
-              </w:rPr>
-              <w:fldChar w:fldCharType="begin"/>
-            </w:r>
-            <w:r>
-              <w:rPr>
-                <w:rFonts w:ascii="Calibri Light" w:hAnsi="Calibri Light"/>
-                <w:noProof/>
-                <w:webHidden/>
-              </w:rPr>
-              <w:instrText xml:space="preserve"> PAGEREF _Toc405014752 \h </w:instrText>
-            </w:r>
-            <w:r>
-              <w:rPr>
-                <w:rFonts w:ascii="Calibri Light" w:hAnsi="Calibri Light"/>
-                <w:noProof/>
-                <w:webHidden/>
-              </w:rPr>
-            </w:r>
-            <w:r>
-              <w:rPr>
-                <w:rFonts w:ascii="Calibri Light" w:hAnsi="Calibri Light"/>
-                <w:noProof/>
-                <w:webHidden/>
-              </w:rPr>
-              <w:fldChar w:fldCharType="separate"/>
-            </w:r>
-            <w:r>
-              <w:rPr>
-                <w:rFonts w:ascii="Calibri Light" w:hAnsi="Calibri Light"/>
-                <w:noProof/>
-                <w:webHidden/>
-              </w:rPr>
-              <w:t>17</w:t>
-            </w:r>
-            <w:r>
-              <w:rPr>
-                <w:rFonts w:ascii="Calibri Light" w:hAnsi="Calibri Light"/>
-                <w:noProof/>
-                <w:webHidden/>
-              </w:rPr>
-              <w:fldChar w:fldCharType="end"/>
-            </w:r>
-          </w:hyperlink>
-        </w:p>
-        <w:p>
-          <w:pPr>
-            <w:pStyle w:val="TOC1"/>
-            <w:tabs>
-              <w:tab w:val="right" w:leader="dot" w:pos="9350"/>
-            </w:tabs>
-            <w:ind w:left="360"/>
-            <w:rPr>
-              <w:rFonts w:ascii="Calibri Light" w:eastAsiaTheme="minorEastAsia" w:hAnsi="Calibri Light"/>
-              <w:b w:val="0"/>
-              <w:noProof/>
-            </w:rPr>
-          </w:pPr>
-          <w:hyperlink w:anchor="_Toc405014753" w:history="1">
-            <w:r>
-              <w:rPr>
-                <w:rStyle w:val="Hyperlink"/>
-                <w:rFonts w:ascii="Calibri Light" w:hAnsi="Calibri Light"/>
-                <w:b w:val="0"/>
-                <w:noProof/>
-              </w:rPr>
-              <w:t>Rubric</w:t>
-            </w:r>
-            <w:r>
-              <w:rPr>
-                <w:rFonts w:ascii="Calibri Light" w:hAnsi="Calibri Light"/>
-                <w:b w:val="0"/>
-                <w:noProof/>
-                <w:webHidden/>
-              </w:rPr>
-              <w:tab/>
-            </w:r>
-            <w:r>
-              <w:rPr>
-                <w:rFonts w:ascii="Calibri Light" w:hAnsi="Calibri Light"/>
-                <w:b w:val="0"/>
-                <w:noProof/>
-                <w:webHidden/>
-              </w:rPr>
-              <w:fldChar w:fldCharType="begin"/>
-            </w:r>
-            <w:r>
-              <w:rPr>
-                <w:rFonts w:ascii="Calibri Light" w:hAnsi="Calibri Light"/>
-                <w:b w:val="0"/>
-                <w:noProof/>
-                <w:webHidden/>
-              </w:rPr>
-              <w:instrText xml:space="preserve"> PAGEREF _Toc405014753 \h </w:instrText>
-            </w:r>
-            <w:r>
-              <w:rPr>
-                <w:rFonts w:ascii="Calibri Light" w:hAnsi="Calibri Light"/>
-                <w:b w:val="0"/>
-                <w:noProof/>
-                <w:webHidden/>
-              </w:rPr>
-            </w:r>
-            <w:r>
-              <w:rPr>
-                <w:rFonts w:ascii="Calibri Light" w:hAnsi="Calibri Light"/>
-                <w:b w:val="0"/>
-                <w:noProof/>
-                <w:webHidden/>
-              </w:rPr>
-              <w:fldChar w:fldCharType="separate"/>
-            </w:r>
-            <w:r>
-              <w:rPr>
-                <w:rFonts w:ascii="Calibri Light" w:hAnsi="Calibri Light"/>
-                <w:b w:val="0"/>
-                <w:noProof/>
-                <w:webHidden/>
-              </w:rPr>
-              <w:t>19</w:t>
-            </w:r>
-            <w:r>
-              <w:rPr>
-                <w:rFonts w:ascii="Calibri Light" w:hAnsi="Calibri Light"/>
-                <w:b w:val="0"/>
-                <w:noProof/>
-                <w:webHidden/>
-              </w:rPr>
-              <w:fldChar w:fldCharType="end"/>
-            </w:r>
-          </w:hyperlink>
-        </w:p>
-        <w:p>
-          <w:pPr>
-            <w:ind w:left="360"/>
-          </w:pPr>
-          <w:r>
-            <w:rPr>
-              <w:bCs/>
-              <w:noProof/>
-            </w:rPr>
-            <w:fldChar w:fldCharType="end"/>
-          </w:r>
-        </w:p>
-      </w:sdtContent>
-    </w:sdt>
+    <w:p>
+      <w:pPr>
+        <w:ind w:left="360" w:right="360"/>
+      </w:pPr>
+      <w:r>
+        <w:t>The very first “killer app” for the personal computer that made it essential for business was VisiCalc</w:t>
+      </w:r>
+      <w:r>
+        <w:rPr>
+          <w:rStyle w:val="FootnoteReference"/>
+        </w:rPr>
+        <w:footnoteReference w:id="1"/>
+      </w:r>
+      <w:r>
+        <w:t>.</w:t>
+      </w:r>
+      <w:r>
+        <w:rPr>
+          <w:color w:val="0E2FFF"/>
+        </w:rPr>
+        <w:t xml:space="preserve"> </w:t>
+      </w:r>
+      <w:r>
+        <w:t>It was a spreadsheet program that showed the number crunching prowess and automation capabilities of the personal computer. It moved the computer out of the hobbyist’s home and into corporate America. The objective of this assignment will be to create a lightweight version of the spreadsheet program on the console window.</w:t>
+      </w:r>
+    </w:p>
     <w:p>
       <w:pPr>
         <w:pStyle w:val="Heading1"/>
-        <w:jc w:val="center"/>
-      </w:pPr>
-      <w:bookmarkStart w:id="1" w:name="_Toc405014728"/>
+      </w:pPr>
+      <w:bookmarkStart w:id="2" w:name="_Toc405014729"/>
+    </w:p>
+    <w:p>
+      <w:pPr>
+        <w:pStyle w:val="ProcedureText"/>
+      </w:pPr>
     </w:p>
     <w:p>
       <w:pPr>
         <w:pStyle w:val="Heading1"/>
       </w:pPr>
       <w:r>
-        <w:t>Introduction</w:t>
-      </w:r>
-      <w:bookmarkEnd w:id="1"/>
-    </w:p>
-    <w:p>
-      <w:pPr>
-        <w:ind w:left="360" w:right="360"/>
-      </w:pPr>
-      <w:r>
-        <w:t>The very first “killer app” for the personal computer that made it essential for business was VisiCalc</w:t>
-      </w:r>
-      <w:r>
-        <w:rPr>
-          <w:rStyle w:val="FootnoteReference"/>
-        </w:rPr>
-        <w:footnoteReference w:id="1"/>
-      </w:r>
-      <w:r>
-        <w:t>.</w:t>
-      </w:r>
-      <w:r>
-        <w:rPr>
-          <w:color w:val="0E2FFF"/>
-        </w:rPr>
-        <w:t xml:space="preserve"> </w:t>
-      </w:r>
-      <w:r>
-        <w:t>It was a spreadsheet program that showed the number crunching prowess and automation capabilities of the personal computer. It moved the computer out of the hobbyist’s home and into corporate America. The objective of this assignment will be to create a lightweight version of the spreadsheet program on the console window.</w:t>
-      </w:r>
-    </w:p>
-    <w:p>
-      <w:pPr>
-        <w:pStyle w:val="Heading1"/>
-      </w:pPr>
-      <w:bookmarkStart w:id="2" w:name="_Toc405014729"/>
-    </w:p>
-    <w:p>
-      <w:pPr>
-        <w:pStyle w:val="ProcedureText"/>
-      </w:pPr>
-    </w:p>
-    <w:p>
-      <w:pPr>
-        <w:pStyle w:val="Heading1"/>
-      </w:pPr>
-      <w:r>
-        <w:lastRenderedPageBreak/>
         <w:t>Overview</w:t>
       </w:r>
       <w:bookmarkEnd w:id="2"/>
@@ -2369,6 +355,7 @@
         <w:ind w:right="360"/>
       </w:pPr>
       <w:r>
+        <w:lastRenderedPageBreak/>
         <w:t>D3: the real value 4.0</w:t>
       </w:r>
     </w:p>
@@ -2767,7 +754,6 @@
           <w:sz w:val="20"/>
           <w:szCs w:val="20"/>
         </w:rPr>
-        <w:lastRenderedPageBreak/>
         <w:t>7</w:t>
       </w:r>
       <w:r>
@@ -2918,7 +904,11 @@
         <w:ind w:left="360" w:right="360"/>
       </w:pPr>
       <w:r>
-        <w:t>The following table lists all the possible commands that the user may enter into the program to perform some actions. Note that commands, methods, cell references, and ranges are not case-sensitive (AVG, aVg, and avg all mean the same thing, as do A5 and a5). However both case and whitespace are important in text values:</w:t>
+        <w:t xml:space="preserve">The following table lists all the possible commands that the user may enter into the program to </w:t>
+      </w:r>
+      <w:r>
+        <w:lastRenderedPageBreak/>
+        <w:t>perform some actions. Note that commands, methods, cell references, and ranges are not case-sensitive (AVG, aVg, and avg all mean the same thing, as do A5 and a5). However both case and whitespace are important in text values:</w:t>
       </w:r>
     </w:p>
     <w:p>
@@ -3030,7 +1020,6 @@
               <w:rPr>
                 <w:color w:val="FFFFFF" w:themeColor="background1"/>
               </w:rPr>
-              <w:lastRenderedPageBreak/>
               <w:t>Command</w:t>
             </w:r>
           </w:p>
@@ -3687,7 +1676,11 @@
               <w:t>not</w:t>
             </w:r>
             <w:r>
-              <w:t xml:space="preserve"> be displayed afterwards</w:t>
+              <w:t xml:space="preserve"> be displayed </w:t>
+            </w:r>
+            <w:r>
+              <w:lastRenderedPageBreak/>
+              <w:t>afterwards</w:t>
             </w:r>
           </w:p>
         </w:tc>
@@ -4316,6 +2309,7 @@
         <w:ind w:left="360" w:right="360"/>
       </w:pPr>
       <w:r>
+        <w:lastRenderedPageBreak/>
         <w:t xml:space="preserve">When the user </w:t>
       </w:r>
       <w:r>
@@ -4468,7 +2462,6 @@
         <w:pStyle w:val="Heading2"/>
       </w:pPr>
       <w:r>
-        <w:lastRenderedPageBreak/>
         <w:t>FormulaCell</w:t>
       </w:r>
       <w:bookmarkEnd w:id="9"/>
@@ -4850,6 +2843,7 @@
               <w:rPr>
                 <w:rFonts w:ascii="Courier New" w:hAnsi="Courier New" w:cs="Courier New"/>
               </w:rPr>
+              <w:lastRenderedPageBreak/>
               <w:t>L14 = ( SUM B6-C12 )</w:t>
             </w:r>
           </w:p>
@@ -4919,11 +2913,7 @@
         <w:ind w:left="360" w:right="360"/>
       </w:pPr>
       <w:r>
-        <w:t xml:space="preserve">When you parse formulas entered by the user, note that formulas always start with a left parenthesis followed by a space, and that all operators and operands are separated from each other with a space, and that the formula ends with a space and then a right parenthesis. Although the formula is surrounded by parentheses, we will not allow parentheses inside the formula, and they will not be </w:t>
-      </w:r>
-      <w:r>
-        <w:lastRenderedPageBreak/>
-        <w:t>tested.</w:t>
+        <w:t>When you parse formulas entered by the user, note that formulas always start with a left parenthesis followed by a space, and that all operators and operands are separated from each other with a space, and that the formula ends with a space and then a right parenthesis. Although the formula is surrounded by parentheses, we will not allow parentheses inside the formula, and they will not be tested.</w:t>
       </w:r>
     </w:p>
     <w:p>
@@ -5218,6 +3208,7 @@
         <w:rPr>
           <w:rFonts w:ascii="Courier New" w:hAnsi="Courier New" w:cs="Courier New"/>
         </w:rPr>
+        <w:lastRenderedPageBreak/>
         <w:t>CellIdentifier,CellType,FullCellText</w:t>
       </w:r>
     </w:p>
@@ -5308,7 +3299,6 @@
         <w:ind w:left="360" w:right="360"/>
       </w:pPr>
       <w:r>
-        <w:lastRenderedPageBreak/>
         <w:t xml:space="preserve">Notice that </w:t>
       </w:r>
       <w:r>
@@ -6012,6 +4002,7 @@
           <w:sz w:val="12"/>
           <w:szCs w:val="12"/>
         </w:rPr>
+        <w:lastRenderedPageBreak/>
         <w:t xml:space="preserve">   |A         |B         |C         |D         |E         |F         |G         |H         |I         |J         |K         |L         |</w:t>
       </w:r>
     </w:p>
@@ -6492,7 +4483,6 @@
           <w:sz w:val="20"/>
           <w:szCs w:val="20"/>
         </w:rPr>
-        <w:lastRenderedPageBreak/>
         <w:t>A1</w:t>
       </w:r>
     </w:p>
@@ -7795,6 +5785,7 @@
           <w:sz w:val="20"/>
           <w:szCs w:val="20"/>
         </w:rPr>
+        <w:lastRenderedPageBreak/>
         <w:t>C3 = 12</w:t>
       </w:r>
     </w:p>
@@ -8315,7 +6306,6 @@
           <w:sz w:val="20"/>
           <w:szCs w:val="20"/>
         </w:rPr>
-        <w:lastRenderedPageBreak/>
         <w:t>C4 = 9</w:t>
       </w:r>
     </w:p>
@@ -9845,6 +7835,7 @@
           <w:sz w:val="12"/>
           <w:szCs w:val="12"/>
         </w:rPr>
+        <w:lastRenderedPageBreak/>
         <w:t>9  |          |          |          |          |          |          |          |          |          |          |          |          |</w:t>
       </w:r>
     </w:p>
@@ -10223,7 +8214,6 @@
           <w:sz w:val="20"/>
           <w:szCs w:val="20"/>
         </w:rPr>
-        <w:lastRenderedPageBreak/>
         <w:t>D3 = 0</w:t>
       </w:r>
     </w:p>
@@ -11666,6 +9656,7 @@
           <w:sz w:val="12"/>
           <w:szCs w:val="12"/>
         </w:rPr>
+        <w:lastRenderedPageBreak/>
         <w:t xml:space="preserve">   |A         |B         |C         |D         |E         |F         |G         |H         |I         |J         |K         |L         |</w:t>
       </w:r>
     </w:p>
@@ -13429,6 +11420,7 @@
         <w:rPr>
           <w:rFonts w:ascii="Courier New" w:hAnsi="Courier New" w:cs="Courier New"/>
         </w:rPr>
+        <w:lastRenderedPageBreak/>
         <w:t>Grid</w:t>
       </w:r>
       <w:r>
@@ -13510,7 +11502,6 @@
         <w:ind w:left="360" w:right="360"/>
       </w:pPr>
       <w:r>
-        <w:lastRenderedPageBreak/>
         <w:t>The tests are stored in this file in your project:</w:t>
       </w:r>
     </w:p>
@@ -13589,7 +11580,7 @@
                         </a:effectLst>
                         <a:extLst>
                           <a:ext uri="{91240B29-F687-4f45-9708-019B960494DF}">
-                            <a14:hiddenLine xmlns="" xmlns:mo="http://schemas.microsoft.com/office/mac/office/2008/main" xmlns:mv="urn:schemas-microsoft-com:mac:vml" xmlns:o="urn:schemas-microsoft-com:office:office" xmlns:v="urn:schemas-microsoft-com:vml" xmlns:w10="urn:schemas-microsoft-com:office:word" xmlns:w="http://schemas.openxmlformats.org/wordprocessingml/2006/main" xmlns:a14="http://schemas.microsoft.com/office/drawing/2010/main" w="25400">
+                            <a14:hiddenLine xmlns:a14="http://schemas.microsoft.com/office/drawing/2010/main" xmlns:w="http://schemas.openxmlformats.org/wordprocessingml/2006/main" xmlns:w10="urn:schemas-microsoft-com:office:word" xmlns:v="urn:schemas-microsoft-com:vml" xmlns:o="urn:schemas-microsoft-com:office:office" xmlns:mv="urn:schemas-microsoft-com:mac:vml" xmlns:mo="http://schemas.microsoft.com/office/mac/office/2008/main" xmlns="" w="25400">
                               <a:solidFill>
                                 <a:schemeClr val="dk1">
                                   <a:lumMod val="0"/>
@@ -13602,7 +11593,7 @@
                             </a14:hiddenLine>
                           </a:ext>
                           <a:ext uri="{C572A759-6A51-4108-AA02-DFA0A04FC94B}">
-                            <ma14:wrappingTextBoxFlag xmlns="" xmlns:mo="http://schemas.microsoft.com/office/mac/office/2008/main" xmlns:mv="urn:schemas-microsoft-com:mac:vml" xmlns:o="urn:schemas-microsoft-com:office:office" xmlns:v="urn:schemas-microsoft-com:vml" xmlns:w10="urn:schemas-microsoft-com:office:word" xmlns:w="http://schemas.openxmlformats.org/wordprocessingml/2006/main" xmlns:ma14="http://schemas.microsoft.com/office/mac/drawingml/2011/main"/>
+                            <ma14:wrappingTextBoxFlag xmlns:ma14="http://schemas.microsoft.com/office/mac/drawingml/2011/main" xmlns:w="http://schemas.openxmlformats.org/wordprocessingml/2006/main" xmlns:w10="urn:schemas-microsoft-com:office:word" xmlns:v="urn:schemas-microsoft-com:vml" xmlns:o="urn:schemas-microsoft-com:office:office" xmlns:mv="urn:schemas-microsoft-com:mac:vml" xmlns:mo="http://schemas.microsoft.com/office/mac/office/2008/main" xmlns=""/>
                           </a:ext>
                         </a:extLst>
                       </wps:spPr>
@@ -13802,7 +11793,11 @@
         <w:t>TextExcel.java:</w:t>
       </w:r>
       <w:r>
-        <w:t xml:space="preserve"> A class with a main method that constructs a Spreadsheet, and has the command loop (reading commands, calling the spreadsheet’s processCommand method to process each line of input, printing the String returned from processCommand, repeating until “quit” is read).  You do not need to actually correctly implement any commands other than quit, as long as the program compiles and does not crash.</w:t>
+        <w:t xml:space="preserve"> A class with a main method that constructs a Spreadsheet, and has the command loop (reading commands, calling the spreadsheet’s processCommand method to </w:t>
+      </w:r>
+      <w:r>
+        <w:lastRenderedPageBreak/>
+        <w:t>process each line of input, printing the String returned from processCommand, repeating until “quit” is read).  You do not need to actually correctly implement any commands other than quit, as long as the program compiles and does not crash.</w:t>
       </w:r>
     </w:p>
     <w:p>
@@ -13858,7 +11853,6 @@
       </w:pPr>
       <w:bookmarkStart w:id="17" w:name="_Toc405014744"/>
       <w:r>
-        <w:lastRenderedPageBreak/>
         <w:t>Checkpoint 2:  Assign and inspect TextCells, clear cells, and print sheet</w:t>
       </w:r>
       <w:bookmarkEnd w:id="17"/>
@@ -14246,7 +12240,7 @@
                         </a:effectLst>
                         <a:extLst>
                           <a:ext uri="{91240B29-F687-4f45-9708-019B960494DF}">
-                            <a14:hiddenLine xmlns="" xmlns:mo="http://schemas.microsoft.com/office/mac/office/2008/main" xmlns:mv="urn:schemas-microsoft-com:mac:vml" xmlns:o="urn:schemas-microsoft-com:office:office" xmlns:v="urn:schemas-microsoft-com:vml" xmlns:w10="urn:schemas-microsoft-com:office:word" xmlns:w="http://schemas.openxmlformats.org/wordprocessingml/2006/main" xmlns:a14="http://schemas.microsoft.com/office/drawing/2010/main" w="25400">
+                            <a14:hiddenLine xmlns:a14="http://schemas.microsoft.com/office/drawing/2010/main" xmlns:w="http://schemas.openxmlformats.org/wordprocessingml/2006/main" xmlns:w10="urn:schemas-microsoft-com:office:word" xmlns:v="urn:schemas-microsoft-com:vml" xmlns:o="urn:schemas-microsoft-com:office:office" xmlns:mv="urn:schemas-microsoft-com:mac:vml" xmlns:mo="http://schemas.microsoft.com/office/mac/office/2008/main" xmlns="" w="25400">
                               <a:solidFill>
                                 <a:schemeClr val="dk1">
                                   <a:lumMod val="0"/>
@@ -14259,7 +12253,7 @@
                             </a14:hiddenLine>
                           </a:ext>
                           <a:ext uri="{C572A759-6A51-4108-AA02-DFA0A04FC94B}">
-                            <ma14:wrappingTextBoxFlag xmlns="" xmlns:mo="http://schemas.microsoft.com/office/mac/office/2008/main" xmlns:mv="urn:schemas-microsoft-com:mac:vml" xmlns:o="urn:schemas-microsoft-com:office:office" xmlns:v="urn:schemas-microsoft-com:vml" xmlns:w10="urn:schemas-microsoft-com:office:word" xmlns:w="http://schemas.openxmlformats.org/wordprocessingml/2006/main" xmlns:ma14="http://schemas.microsoft.com/office/mac/drawingml/2011/main"/>
+                            <ma14:wrappingTextBoxFlag xmlns:ma14="http://schemas.microsoft.com/office/mac/drawingml/2011/main" xmlns:w="http://schemas.openxmlformats.org/wordprocessingml/2006/main" xmlns:w10="urn:schemas-microsoft-com:office:word" xmlns:v="urn:schemas-microsoft-com:vml" xmlns:o="urn:schemas-microsoft-com:office:office" xmlns:mv="urn:schemas-microsoft-com:mac:vml" xmlns:mo="http://schemas.microsoft.com/office/mac/office/2008/main" xmlns=""/>
                           </a:ext>
                         </a:extLst>
                       </wps:spPr>
@@ -15897,7 +13891,7 @@
                         </a:effectLst>
                         <a:extLst>
                           <a:ext uri="{91240B29-F687-4f45-9708-019B960494DF}">
-                            <a14:hiddenLine xmlns="" xmlns:mo="http://schemas.microsoft.com/office/mac/office/2008/main" xmlns:mv="urn:schemas-microsoft-com:mac:vml" xmlns:o="urn:schemas-microsoft-com:office:office" xmlns:v="urn:schemas-microsoft-com:vml" xmlns:w10="urn:schemas-microsoft-com:office:word" xmlns:w="http://schemas.openxmlformats.org/wordprocessingml/2006/main" xmlns:a14="http://schemas.microsoft.com/office/drawing/2010/main" w="25400">
+                            <a14:hiddenLine xmlns:a14="http://schemas.microsoft.com/office/drawing/2010/main" xmlns:w="http://schemas.openxmlformats.org/wordprocessingml/2006/main" xmlns:w10="urn:schemas-microsoft-com:office:word" xmlns:v="urn:schemas-microsoft-com:vml" xmlns:o="urn:schemas-microsoft-com:office:office" xmlns:mv="urn:schemas-microsoft-com:mac:vml" xmlns:mo="http://schemas.microsoft.com/office/mac/office/2008/main" xmlns="" w="25400">
                               <a:solidFill>
                                 <a:schemeClr val="dk1">
                                   <a:lumMod val="0"/>
@@ -15910,7 +13904,7 @@
                             </a14:hiddenLine>
                           </a:ext>
                           <a:ext uri="{C572A759-6A51-4108-AA02-DFA0A04FC94B}">
-                            <ma14:wrappingTextBoxFlag xmlns="" xmlns:mo="http://schemas.microsoft.com/office/mac/office/2008/main" xmlns:mv="urn:schemas-microsoft-com:mac:vml" xmlns:o="urn:schemas-microsoft-com:office:office" xmlns:v="urn:schemas-microsoft-com:vml" xmlns:w10="urn:schemas-microsoft-com:office:word" xmlns:w="http://schemas.openxmlformats.org/wordprocessingml/2006/main" xmlns:ma14="http://schemas.microsoft.com/office/mac/drawingml/2011/main"/>
+                            <ma14:wrappingTextBoxFlag xmlns:ma14="http://schemas.microsoft.com/office/mac/drawingml/2011/main" xmlns:w="http://schemas.openxmlformats.org/wordprocessingml/2006/main" xmlns:w10="urn:schemas-microsoft-com:office:word" xmlns:v="urn:schemas-microsoft-com:vml" xmlns:o="urn:schemas-microsoft-com:office:office" xmlns:mv="urn:schemas-microsoft-com:mac:vml" xmlns:mo="http://schemas.microsoft.com/office/mac/office/2008/main" xmlns=""/>
                           </a:ext>
                         </a:extLst>
                       </wps:spPr>
@@ -16130,7 +14124,7 @@
                         </a:effectLst>
                         <a:extLst>
                           <a:ext uri="{91240B29-F687-4f45-9708-019B960494DF}">
-                            <a14:hiddenLine xmlns="" xmlns:mo="http://schemas.microsoft.com/office/mac/office/2008/main" xmlns:mv="urn:schemas-microsoft-com:mac:vml" xmlns:o="urn:schemas-microsoft-com:office:office" xmlns:v="urn:schemas-microsoft-com:vml" xmlns:w10="urn:schemas-microsoft-com:office:word" xmlns:w="http://schemas.openxmlformats.org/wordprocessingml/2006/main" xmlns:a14="http://schemas.microsoft.com/office/drawing/2010/main" w="25400">
+                            <a14:hiddenLine xmlns:a14="http://schemas.microsoft.com/office/drawing/2010/main" xmlns:w="http://schemas.openxmlformats.org/wordprocessingml/2006/main" xmlns:w10="urn:schemas-microsoft-com:office:word" xmlns:v="urn:schemas-microsoft-com:vml" xmlns:o="urn:schemas-microsoft-com:office:office" xmlns:mv="urn:schemas-microsoft-com:mac:vml" xmlns:mo="http://schemas.microsoft.com/office/mac/office/2008/main" xmlns="" w="25400">
                               <a:solidFill>
                                 <a:schemeClr val="dk1">
                                   <a:lumMod val="0"/>
@@ -16143,7 +14137,7 @@
                             </a14:hiddenLine>
                           </a:ext>
                           <a:ext uri="{C572A759-6A51-4108-AA02-DFA0A04FC94B}">
-                            <ma14:wrappingTextBoxFlag xmlns="" xmlns:mo="http://schemas.microsoft.com/office/mac/office/2008/main" xmlns:mv="urn:schemas-microsoft-com:mac:vml" xmlns:o="urn:schemas-microsoft-com:office:office" xmlns:v="urn:schemas-microsoft-com:vml" xmlns:w10="urn:schemas-microsoft-com:office:word" xmlns:w="http://schemas.openxmlformats.org/wordprocessingml/2006/main" xmlns:ma14="http://schemas.microsoft.com/office/mac/drawingml/2011/main"/>
+                            <ma14:wrappingTextBoxFlag xmlns:ma14="http://schemas.microsoft.com/office/mac/drawingml/2011/main" xmlns:w="http://schemas.openxmlformats.org/wordprocessingml/2006/main" xmlns:w10="urn:schemas-microsoft-com:office:word" xmlns:v="urn:schemas-microsoft-com:vml" xmlns:o="urn:schemas-microsoft-com:office:office" xmlns:mv="urn:schemas-microsoft-com:mac:vml" xmlns:mo="http://schemas.microsoft.com/office/mac/office/2008/main" xmlns=""/>
                           </a:ext>
                         </a:extLst>
                       </wps:spPr>
@@ -17757,7 +15751,7 @@
 </file>
 
 <file path=word/endnotes.xml><?xml version="1.0" encoding="utf-8"?>
-<w:endnotes xmlns:wpc="http://schemas.microsoft.com/office/word/2010/wordprocessingCanvas" xmlns:cx="http://schemas.microsoft.com/office/drawing/2014/chartex" xmlns:cx1="http://schemas.microsoft.com/office/drawing/2015/9/8/chartex" xmlns:cx2="http://schemas.microsoft.com/office/drawing/2015/10/21/chartex" xmlns:cx3="http://schemas.microsoft.com/office/drawing/2016/5/9/chartex" xmlns:cx4="http://schemas.microsoft.com/office/drawing/2016/5/10/chartex" xmlns:cx5="http://schemas.microsoft.com/office/drawing/2016/5/11/chartex" xmlns:mc="http://schemas.openxmlformats.org/markup-compatibility/2006" xmlns:o="urn:schemas-microsoft-com:office:office" xmlns:r="http://schemas.openxmlformats.org/officeDocument/2006/relationships" xmlns:m="http://schemas.openxmlformats.org/officeDocument/2006/math" xmlns:v="urn:schemas-microsoft-com:vml" xmlns:wp14="http://schemas.microsoft.com/office/word/2010/wordprocessingDrawing" xmlns:wp="http://schemas.openxmlformats.org/drawingml/2006/wordprocessingDrawing" xmlns:w10="urn:schemas-microsoft-com:office:word" xmlns:w="http://schemas.openxmlformats.org/wordprocessingml/2006/main" xmlns:w14="http://schemas.microsoft.com/office/word/2010/wordml" xmlns:w15="http://schemas.microsoft.com/office/word/2012/wordml" xmlns:w16se="http://schemas.microsoft.com/office/word/2015/wordml/symex" xmlns:wpg="http://schemas.microsoft.com/office/word/2010/wordprocessingGroup" xmlns:wpi="http://schemas.microsoft.com/office/word/2010/wordprocessingInk" xmlns:wne="http://schemas.microsoft.com/office/word/2006/wordml" xmlns:wps="http://schemas.microsoft.com/office/word/2010/wordprocessingShape" mc:Ignorable="w14 w15 w16se wp14">
+<w:endnotes xmlns:wpc="http://schemas.microsoft.com/office/word/2010/wordprocessingCanvas" xmlns:cx="http://schemas.microsoft.com/office/drawing/2014/chartex" xmlns:cx1="http://schemas.microsoft.com/office/drawing/2015/9/8/chartex" xmlns:cx2="http://schemas.microsoft.com/office/drawing/2015/10/21/chartex" xmlns:cx3="http://schemas.microsoft.com/office/drawing/2016/5/9/chartex" xmlns:cx4="http://schemas.microsoft.com/office/drawing/2016/5/10/chartex" xmlns:cx5="http://schemas.microsoft.com/office/drawing/2016/5/11/chartex" xmlns:cx6="http://schemas.microsoft.com/office/drawing/2016/5/12/chartex" xmlns:cx7="http://schemas.microsoft.com/office/drawing/2016/5/13/chartex" xmlns:cx8="http://schemas.microsoft.com/office/drawing/2016/5/14/chartex" xmlns:mc="http://schemas.openxmlformats.org/markup-compatibility/2006" xmlns:aink="http://schemas.microsoft.com/office/drawing/2016/ink" xmlns:o="urn:schemas-microsoft-com:office:office" xmlns:r="http://schemas.openxmlformats.org/officeDocument/2006/relationships" xmlns:m="http://schemas.openxmlformats.org/officeDocument/2006/math" xmlns:v="urn:schemas-microsoft-com:vml" xmlns:wp14="http://schemas.microsoft.com/office/word/2010/wordprocessingDrawing" xmlns:wp="http://schemas.openxmlformats.org/drawingml/2006/wordprocessingDrawing" xmlns:w10="urn:schemas-microsoft-com:office:word" xmlns:w="http://schemas.openxmlformats.org/wordprocessingml/2006/main" xmlns:w14="http://schemas.microsoft.com/office/word/2010/wordml" xmlns:w15="http://schemas.microsoft.com/office/word/2012/wordml" xmlns:w16se="http://schemas.microsoft.com/office/word/2015/wordml/symex" xmlns:wpg="http://schemas.microsoft.com/office/word/2010/wordprocessingGroup" xmlns:wpi="http://schemas.microsoft.com/office/word/2010/wordprocessingInk" xmlns:wne="http://schemas.microsoft.com/office/word/2006/wordml" xmlns:wps="http://schemas.microsoft.com/office/word/2010/wordprocessingShape" mc:Ignorable="w14 w15 w16se wp14">
   <w:endnote w:type="separator" w:id="-1">
     <w:p>
       <w:r>
@@ -17776,7 +15770,7 @@
 </file>
 
 <file path=word/footer1.xml><?xml version="1.0" encoding="utf-8"?>
-<w:ftr xmlns:wpc="http://schemas.microsoft.com/office/word/2010/wordprocessingCanvas" xmlns:cx="http://schemas.microsoft.com/office/drawing/2014/chartex" xmlns:cx1="http://schemas.microsoft.com/office/drawing/2015/9/8/chartex" xmlns:cx2="http://schemas.microsoft.com/office/drawing/2015/10/21/chartex" xmlns:cx3="http://schemas.microsoft.com/office/drawing/2016/5/9/chartex" xmlns:cx4="http://schemas.microsoft.com/office/drawing/2016/5/10/chartex" xmlns:cx5="http://schemas.microsoft.com/office/drawing/2016/5/11/chartex" xmlns:mc="http://schemas.openxmlformats.org/markup-compatibility/2006" xmlns:o="urn:schemas-microsoft-com:office:office" xmlns:r="http://schemas.openxmlformats.org/officeDocument/2006/relationships" xmlns:m="http://schemas.openxmlformats.org/officeDocument/2006/math" xmlns:v="urn:schemas-microsoft-com:vml" xmlns:wp14="http://schemas.microsoft.com/office/word/2010/wordprocessingDrawing" xmlns:wp="http://schemas.openxmlformats.org/drawingml/2006/wordprocessingDrawing" xmlns:w10="urn:schemas-microsoft-com:office:word" xmlns:w="http://schemas.openxmlformats.org/wordprocessingml/2006/main" xmlns:w14="http://schemas.microsoft.com/office/word/2010/wordml" xmlns:w15="http://schemas.microsoft.com/office/word/2012/wordml" xmlns:w16se="http://schemas.microsoft.com/office/word/2015/wordml/symex" xmlns:wpg="http://schemas.microsoft.com/office/word/2010/wordprocessingGroup" xmlns:wpi="http://schemas.microsoft.com/office/word/2010/wordprocessingInk" xmlns:wne="http://schemas.microsoft.com/office/word/2006/wordml" xmlns:wps="http://schemas.microsoft.com/office/word/2010/wordprocessingShape" mc:Ignorable="w14 w15 w16se wp14">
+<w:ftr xmlns:wpc="http://schemas.microsoft.com/office/word/2010/wordprocessingCanvas" xmlns:cx="http://schemas.microsoft.com/office/drawing/2014/chartex" xmlns:cx1="http://schemas.microsoft.com/office/drawing/2015/9/8/chartex" xmlns:cx2="http://schemas.microsoft.com/office/drawing/2015/10/21/chartex" xmlns:cx3="http://schemas.microsoft.com/office/drawing/2016/5/9/chartex" xmlns:cx4="http://schemas.microsoft.com/office/drawing/2016/5/10/chartex" xmlns:cx5="http://schemas.microsoft.com/office/drawing/2016/5/11/chartex" xmlns:cx6="http://schemas.microsoft.com/office/drawing/2016/5/12/chartex" xmlns:cx7="http://schemas.microsoft.com/office/drawing/2016/5/13/chartex" xmlns:cx8="http://schemas.microsoft.com/office/drawing/2016/5/14/chartex" xmlns:mc="http://schemas.openxmlformats.org/markup-compatibility/2006" xmlns:aink="http://schemas.microsoft.com/office/drawing/2016/ink" xmlns:o="urn:schemas-microsoft-com:office:office" xmlns:r="http://schemas.openxmlformats.org/officeDocument/2006/relationships" xmlns:m="http://schemas.openxmlformats.org/officeDocument/2006/math" xmlns:v="urn:schemas-microsoft-com:vml" xmlns:wp14="http://schemas.microsoft.com/office/word/2010/wordprocessingDrawing" xmlns:wp="http://schemas.openxmlformats.org/drawingml/2006/wordprocessingDrawing" xmlns:w10="urn:schemas-microsoft-com:office:word" xmlns:w="http://schemas.openxmlformats.org/wordprocessingml/2006/main" xmlns:w14="http://schemas.microsoft.com/office/word/2010/wordml" xmlns:w15="http://schemas.microsoft.com/office/word/2012/wordml" xmlns:w16se="http://schemas.microsoft.com/office/word/2015/wordml/symex" xmlns:wpg="http://schemas.microsoft.com/office/word/2010/wordprocessingGroup" xmlns:wpi="http://schemas.microsoft.com/office/word/2010/wordprocessingInk" xmlns:wne="http://schemas.microsoft.com/office/word/2006/wordml" xmlns:wps="http://schemas.microsoft.com/office/word/2010/wordprocessingShape" mc:Ignorable="w14 w15 w16se wp14">
   <w:p>
     <w:pPr>
       <w:pStyle w:val="Footer"/>
@@ -18460,7 +16454,6 @@
                               <w:docPartUnique/>
                             </w:docPartObj>
                           </w:sdtPr>
-                          <w:sdtEndPr/>
                           <w:sdtContent>
                             <w:sdt>
                               <w:sdtPr>
@@ -18475,7 +16468,6 @@
                                   <w:docPartUnique/>
                                 </w:docPartObj>
                               </w:sdtPr>
-                              <w:sdtEndPr/>
                               <w:sdtContent>
                                 <w:p>
                                   <w:pPr>
@@ -18509,7 +16501,7 @@
                                       <w:sz w:val="48"/>
                                       <w:szCs w:val="48"/>
                                     </w:rPr>
-                                    <w:t>2</w:t>
+                                    <w:t>18</w:t>
                                   </w:r>
                                   <w:r>
                                     <w:rPr>
@@ -18568,7 +16560,6 @@
                         <w:docPartUnique/>
                       </w:docPartObj>
                     </w:sdtPr>
-                    <w:sdtEndPr/>
                     <w:sdtContent>
                       <w:sdt>
                         <w:sdtPr>
@@ -18583,7 +16574,6 @@
                             <w:docPartUnique/>
                           </w:docPartObj>
                         </w:sdtPr>
-                        <w:sdtEndPr/>
                         <w:sdtContent>
                           <w:p>
                             <w:pPr>
@@ -18617,7 +16607,7 @@
                                 <w:sz w:val="48"/>
                                 <w:szCs w:val="48"/>
                               </w:rPr>
-                              <w:t>2</w:t>
+                              <w:t>18</w:t>
                             </w:r>
                             <w:r>
                               <w:rPr>
@@ -18754,7 +16744,7 @@
 </file>
 
 <file path=word/footer2.xml><?xml version="1.0" encoding="utf-8"?>
-<w:ftr xmlns:wpc="http://schemas.microsoft.com/office/word/2010/wordprocessingCanvas" xmlns:cx="http://schemas.microsoft.com/office/drawing/2014/chartex" xmlns:cx1="http://schemas.microsoft.com/office/drawing/2015/9/8/chartex" xmlns:cx2="http://schemas.microsoft.com/office/drawing/2015/10/21/chartex" xmlns:cx3="http://schemas.microsoft.com/office/drawing/2016/5/9/chartex" xmlns:cx4="http://schemas.microsoft.com/office/drawing/2016/5/10/chartex" xmlns:cx5="http://schemas.microsoft.com/office/drawing/2016/5/11/chartex" xmlns:mc="http://schemas.openxmlformats.org/markup-compatibility/2006" xmlns:o="urn:schemas-microsoft-com:office:office" xmlns:r="http://schemas.openxmlformats.org/officeDocument/2006/relationships" xmlns:m="http://schemas.openxmlformats.org/officeDocument/2006/math" xmlns:v="urn:schemas-microsoft-com:vml" xmlns:wp14="http://schemas.microsoft.com/office/word/2010/wordprocessingDrawing" xmlns:wp="http://schemas.openxmlformats.org/drawingml/2006/wordprocessingDrawing" xmlns:w10="urn:schemas-microsoft-com:office:word" xmlns:w="http://schemas.openxmlformats.org/wordprocessingml/2006/main" xmlns:w14="http://schemas.microsoft.com/office/word/2010/wordml" xmlns:w15="http://schemas.microsoft.com/office/word/2012/wordml" xmlns:w16se="http://schemas.microsoft.com/office/word/2015/wordml/symex" xmlns:wpg="http://schemas.microsoft.com/office/word/2010/wordprocessingGroup" xmlns:wpi="http://schemas.microsoft.com/office/word/2010/wordprocessingInk" xmlns:wne="http://schemas.microsoft.com/office/word/2006/wordml" xmlns:wps="http://schemas.microsoft.com/office/word/2010/wordprocessingShape" mc:Ignorable="w14 w15 w16se wp14">
+<w:ftr xmlns:wpc="http://schemas.microsoft.com/office/word/2010/wordprocessingCanvas" xmlns:cx="http://schemas.microsoft.com/office/drawing/2014/chartex" xmlns:cx1="http://schemas.microsoft.com/office/drawing/2015/9/8/chartex" xmlns:cx2="http://schemas.microsoft.com/office/drawing/2015/10/21/chartex" xmlns:cx3="http://schemas.microsoft.com/office/drawing/2016/5/9/chartex" xmlns:cx4="http://schemas.microsoft.com/office/drawing/2016/5/10/chartex" xmlns:cx5="http://schemas.microsoft.com/office/drawing/2016/5/11/chartex" xmlns:cx6="http://schemas.microsoft.com/office/drawing/2016/5/12/chartex" xmlns:cx7="http://schemas.microsoft.com/office/drawing/2016/5/13/chartex" xmlns:cx8="http://schemas.microsoft.com/office/drawing/2016/5/14/chartex" xmlns:mc="http://schemas.openxmlformats.org/markup-compatibility/2006" xmlns:aink="http://schemas.microsoft.com/office/drawing/2016/ink" xmlns:o="urn:schemas-microsoft-com:office:office" xmlns:r="http://schemas.openxmlformats.org/officeDocument/2006/relationships" xmlns:m="http://schemas.openxmlformats.org/officeDocument/2006/math" xmlns:v="urn:schemas-microsoft-com:vml" xmlns:wp14="http://schemas.microsoft.com/office/word/2010/wordprocessingDrawing" xmlns:wp="http://schemas.openxmlformats.org/drawingml/2006/wordprocessingDrawing" xmlns:w10="urn:schemas-microsoft-com:office:word" xmlns:w="http://schemas.openxmlformats.org/wordprocessingml/2006/main" xmlns:w14="http://schemas.microsoft.com/office/word/2010/wordml" xmlns:w15="http://schemas.microsoft.com/office/word/2012/wordml" xmlns:w16se="http://schemas.microsoft.com/office/word/2015/wordml/symex" xmlns:wpg="http://schemas.microsoft.com/office/word/2010/wordprocessingGroup" xmlns:wpi="http://schemas.microsoft.com/office/word/2010/wordprocessingInk" xmlns:wne="http://schemas.microsoft.com/office/word/2006/wordml" xmlns:wps="http://schemas.microsoft.com/office/word/2010/wordprocessingShape" mc:Ignorable="w14 w15 w16se wp14">
   <w:p>
     <w:pPr>
       <w:pStyle w:val="Footer"/>
@@ -19367,7 +17357,7 @@
         </mc:Choice>
         <mc:Fallback>
           <w:pict>
-            <v:rect w14:anchorId="35902C67" id="Rectangle 16" o:spid="_x0000_s1026" style="position:absolute;margin-left:99pt;margin-top:14.65pt;width:252pt;height:27pt;z-index:251675648;visibility:visible;mso-wrap-style:square;mso-wrap-distance-left:9pt;mso-wrap-distance-top:0;mso-wrap-distance-right:9pt;mso-wrap-distance-bottom:0;mso-position-horizontal:absolute;mso-position-horizontal-relative:text;mso-position-vertical:absolute;mso-position-vertical-relative:text;v-text-anchor:middle" o:gfxdata="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" filled="f" stroked="f" strokeweight=".5pt"/>
+            <v:rect w14:anchorId="5867AE62" id="Rectangle 16" o:spid="_x0000_s1026" style="position:absolute;margin-left:99pt;margin-top:14.65pt;width:252pt;height:27pt;z-index:251675648;visibility:visible;mso-wrap-style:square;mso-wrap-distance-left:9pt;mso-wrap-distance-top:0;mso-wrap-distance-right:9pt;mso-wrap-distance-bottom:0;mso-position-horizontal:absolute;mso-position-horizontal-relative:text;mso-position-vertical:absolute;mso-position-vertical-relative:text;v-text-anchor:middle" o:gfxdata="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" filled="f" stroked="f" strokeweight=".5pt"/>
           </w:pict>
         </mc:Fallback>
       </mc:AlternateContent>
@@ -19508,7 +17498,6 @@
                               <w:docPartUnique/>
                             </w:docPartObj>
                           </w:sdtPr>
-                          <w:sdtEndPr/>
                           <w:sdtContent>
                             <w:sdt>
                               <w:sdtPr>
@@ -19523,7 +17512,6 @@
                                   <w:docPartUnique/>
                                 </w:docPartObj>
                               </w:sdtPr>
-                              <w:sdtEndPr/>
                               <w:sdtContent>
                                 <w:p>
                                   <w:pPr>
@@ -19616,7 +17604,6 @@
                         <w:docPartUnique/>
                       </w:docPartObj>
                     </w:sdtPr>
-                    <w:sdtEndPr/>
                     <w:sdtContent>
                       <w:sdt>
                         <w:sdtPr>
@@ -19631,7 +17618,6 @@
                             <w:docPartUnique/>
                           </w:docPartObj>
                         </w:sdtPr>
-                        <w:sdtEndPr/>
                         <w:sdtContent>
                           <w:p>
                             <w:pPr>
@@ -19809,7 +17795,7 @@
 </file>
 
 <file path=word/footnotes.xml><?xml version="1.0" encoding="utf-8"?>
-<w:footnotes xmlns:wpc="http://schemas.microsoft.com/office/word/2010/wordprocessingCanvas" xmlns:cx="http://schemas.microsoft.com/office/drawing/2014/chartex" xmlns:cx1="http://schemas.microsoft.com/office/drawing/2015/9/8/chartex" xmlns:cx2="http://schemas.microsoft.com/office/drawing/2015/10/21/chartex" xmlns:cx3="http://schemas.microsoft.com/office/drawing/2016/5/9/chartex" xmlns:cx4="http://schemas.microsoft.com/office/drawing/2016/5/10/chartex" xmlns:cx5="http://schemas.microsoft.com/office/drawing/2016/5/11/chartex" xmlns:mc="http://schemas.openxmlformats.org/markup-compatibility/2006" xmlns:o="urn:schemas-microsoft-com:office:office" xmlns:r="http://schemas.openxmlformats.org/officeDocument/2006/relationships" xmlns:m="http://schemas.openxmlformats.org/officeDocument/2006/math" xmlns:v="urn:schemas-microsoft-com:vml" xmlns:wp14="http://schemas.microsoft.com/office/word/2010/wordprocessingDrawing" xmlns:wp="http://schemas.openxmlformats.org/drawingml/2006/wordprocessingDrawing" xmlns:w10="urn:schemas-microsoft-com:office:word" xmlns:w="http://schemas.openxmlformats.org/wordprocessingml/2006/main" xmlns:w14="http://schemas.microsoft.com/office/word/2010/wordml" xmlns:w15="http://schemas.microsoft.com/office/word/2012/wordml" xmlns:w16se="http://schemas.microsoft.com/office/word/2015/wordml/symex" xmlns:wpg="http://schemas.microsoft.com/office/word/2010/wordprocessingGroup" xmlns:wpi="http://schemas.microsoft.com/office/word/2010/wordprocessingInk" xmlns:wne="http://schemas.microsoft.com/office/word/2006/wordml" xmlns:wps="http://schemas.microsoft.com/office/word/2010/wordprocessingShape" mc:Ignorable="w14 w15 w16se wp14">
+<w:footnotes xmlns:wpc="http://schemas.microsoft.com/office/word/2010/wordprocessingCanvas" xmlns:cx="http://schemas.microsoft.com/office/drawing/2014/chartex" xmlns:cx1="http://schemas.microsoft.com/office/drawing/2015/9/8/chartex" xmlns:cx2="http://schemas.microsoft.com/office/drawing/2015/10/21/chartex" xmlns:cx3="http://schemas.microsoft.com/office/drawing/2016/5/9/chartex" xmlns:cx4="http://schemas.microsoft.com/office/drawing/2016/5/10/chartex" xmlns:cx5="http://schemas.microsoft.com/office/drawing/2016/5/11/chartex" xmlns:cx6="http://schemas.microsoft.com/office/drawing/2016/5/12/chartex" xmlns:cx7="http://schemas.microsoft.com/office/drawing/2016/5/13/chartex" xmlns:cx8="http://schemas.microsoft.com/office/drawing/2016/5/14/chartex" xmlns:mc="http://schemas.openxmlformats.org/markup-compatibility/2006" xmlns:aink="http://schemas.microsoft.com/office/drawing/2016/ink" xmlns:o="urn:schemas-microsoft-com:office:office" xmlns:r="http://schemas.openxmlformats.org/officeDocument/2006/relationships" xmlns:m="http://schemas.openxmlformats.org/officeDocument/2006/math" xmlns:v="urn:schemas-microsoft-com:vml" xmlns:wp14="http://schemas.microsoft.com/office/word/2010/wordprocessingDrawing" xmlns:wp="http://schemas.openxmlformats.org/drawingml/2006/wordprocessingDrawing" xmlns:w10="urn:schemas-microsoft-com:office:word" xmlns:w="http://schemas.openxmlformats.org/wordprocessingml/2006/main" xmlns:w14="http://schemas.microsoft.com/office/word/2010/wordml" xmlns:w15="http://schemas.microsoft.com/office/word/2012/wordml" xmlns:w16se="http://schemas.microsoft.com/office/word/2015/wordml/symex" xmlns:wpg="http://schemas.microsoft.com/office/word/2010/wordprocessingGroup" xmlns:wpi="http://schemas.microsoft.com/office/word/2010/wordprocessingInk" xmlns:wne="http://schemas.microsoft.com/office/word/2006/wordml" xmlns:wps="http://schemas.microsoft.com/office/word/2010/wordprocessingShape" mc:Ignorable="w14 w15 w16se wp14">
   <w:footnote w:type="separator" w:id="-1">
     <w:p>
       <w:r>
@@ -19850,7 +17836,7 @@
 </file>
 
 <file path=word/header1.xml><?xml version="1.0" encoding="utf-8"?>
-<w:hdr xmlns:wpc="http://schemas.microsoft.com/office/word/2010/wordprocessingCanvas" xmlns:cx="http://schemas.microsoft.com/office/drawing/2014/chartex" xmlns:cx1="http://schemas.microsoft.com/office/drawing/2015/9/8/chartex" xmlns:cx2="http://schemas.microsoft.com/office/drawing/2015/10/21/chartex" xmlns:cx3="http://schemas.microsoft.com/office/drawing/2016/5/9/chartex" xmlns:cx4="http://schemas.microsoft.com/office/drawing/2016/5/10/chartex" xmlns:cx5="http://schemas.microsoft.com/office/drawing/2016/5/11/chartex" xmlns:mc="http://schemas.openxmlformats.org/markup-compatibility/2006" xmlns:o="urn:schemas-microsoft-com:office:office" xmlns:r="http://schemas.openxmlformats.org/officeDocument/2006/relationships" xmlns:m="http://schemas.openxmlformats.org/officeDocument/2006/math" xmlns:v="urn:schemas-microsoft-com:vml" xmlns:wp14="http://schemas.microsoft.com/office/word/2010/wordprocessingDrawing" xmlns:wp="http://schemas.openxmlformats.org/drawingml/2006/wordprocessingDrawing" xmlns:w10="urn:schemas-microsoft-com:office:word" xmlns:w="http://schemas.openxmlformats.org/wordprocessingml/2006/main" xmlns:w14="http://schemas.microsoft.com/office/word/2010/wordml" xmlns:w15="http://schemas.microsoft.com/office/word/2012/wordml" xmlns:w16se="http://schemas.microsoft.com/office/word/2015/wordml/symex" xmlns:wpg="http://schemas.microsoft.com/office/word/2010/wordprocessingGroup" xmlns:wpi="http://schemas.microsoft.com/office/word/2010/wordprocessingInk" xmlns:wne="http://schemas.microsoft.com/office/word/2006/wordml" xmlns:wps="http://schemas.microsoft.com/office/word/2010/wordprocessingShape" mc:Ignorable="w14 w15 w16se wp14">
+<w:hdr xmlns:wpc="http://schemas.microsoft.com/office/word/2010/wordprocessingCanvas" xmlns:cx="http://schemas.microsoft.com/office/drawing/2014/chartex" xmlns:cx1="http://schemas.microsoft.com/office/drawing/2015/9/8/chartex" xmlns:cx2="http://schemas.microsoft.com/office/drawing/2015/10/21/chartex" xmlns:cx3="http://schemas.microsoft.com/office/drawing/2016/5/9/chartex" xmlns:cx4="http://schemas.microsoft.com/office/drawing/2016/5/10/chartex" xmlns:cx5="http://schemas.microsoft.com/office/drawing/2016/5/11/chartex" xmlns:cx6="http://schemas.microsoft.com/office/drawing/2016/5/12/chartex" xmlns:cx7="http://schemas.microsoft.com/office/drawing/2016/5/13/chartex" xmlns:cx8="http://schemas.microsoft.com/office/drawing/2016/5/14/chartex" xmlns:mc="http://schemas.openxmlformats.org/markup-compatibility/2006" xmlns:aink="http://schemas.microsoft.com/office/drawing/2016/ink" xmlns:o="urn:schemas-microsoft-com:office:office" xmlns:r="http://schemas.openxmlformats.org/officeDocument/2006/relationships" xmlns:m="http://schemas.openxmlformats.org/officeDocument/2006/math" xmlns:v="urn:schemas-microsoft-com:vml" xmlns:wp14="http://schemas.microsoft.com/office/word/2010/wordprocessingDrawing" xmlns:wp="http://schemas.openxmlformats.org/drawingml/2006/wordprocessingDrawing" xmlns:w10="urn:schemas-microsoft-com:office:word" xmlns:w="http://schemas.openxmlformats.org/wordprocessingml/2006/main" xmlns:w14="http://schemas.microsoft.com/office/word/2010/wordml" xmlns:w15="http://schemas.microsoft.com/office/word/2012/wordml" xmlns:w16se="http://schemas.microsoft.com/office/word/2015/wordml/symex" xmlns:wpg="http://schemas.microsoft.com/office/word/2010/wordprocessingGroup" xmlns:wpi="http://schemas.microsoft.com/office/word/2010/wordprocessingInk" xmlns:wne="http://schemas.microsoft.com/office/word/2006/wordml" xmlns:wps="http://schemas.microsoft.com/office/word/2010/wordprocessingShape" mc:Ignorable="w14 w15 w16se wp14">
   <w:p>
     <w:pPr>
       <w:pStyle w:val="Title"/>
@@ -20018,11 +18004,6 @@
                               <w:dataBinding w:prefixMappings="xmlns:ns0='http://purl.org/dc/elements/1.1/' xmlns:ns1='http://schemas.openxmlformats.org/package/2006/metadata/core-properties' " w:xpath="/ns1:coreProperties[1]/ns0:title[1]" w:storeItemID="{6C3C8BC8-F283-45AE-878A-BAB7291924A1}"/>
                               <w:text/>
                             </w:sdtPr>
-                            <w:sdtEndPr>
-                              <w:rPr>
-                                <w:rStyle w:val="TitleChar"/>
-                              </w:rPr>
-                            </w:sdtEndPr>
                             <w:sdtContent>
                               <w:r>
                                 <w:rPr>
@@ -20075,11 +18056,6 @@
                         <w:dataBinding w:prefixMappings="xmlns:ns0='http://purl.org/dc/elements/1.1/' xmlns:ns1='http://schemas.openxmlformats.org/package/2006/metadata/core-properties' " w:xpath="/ns1:coreProperties[1]/ns0:title[1]" w:storeItemID="{6C3C8BC8-F283-45AE-878A-BAB7291924A1}"/>
                         <w:text/>
                       </w:sdtPr>
-                      <w:sdtEndPr>
-                        <w:rPr>
-                          <w:rStyle w:val="TitleChar"/>
-                        </w:rPr>
-                      </w:sdtEndPr>
                       <w:sdtContent>
                         <w:r>
                           <w:rPr>
@@ -20150,7 +18126,7 @@
                   </a:ln>
                   <a:extLst>
                     <a:ext uri="{53640926-AAD7-44d8-BBD7-CCE9431645EC}">
-                      <a14:shadowObscured xmlns="" xmlns:mo="http://schemas.microsoft.com/office/mac/office/2008/main" xmlns:mv="urn:schemas-microsoft-com:mac:vml" xmlns:o="urn:schemas-microsoft-com:office:office" xmlns:v="urn:schemas-microsoft-com:vml" xmlns:w10="urn:schemas-microsoft-com:office:word" xmlns:w="http://schemas.openxmlformats.org/wordprocessingml/2006/main" xmlns:a14="http://schemas.microsoft.com/office/drawing/2010/main"/>
+                      <a14:shadowObscured xmlns:a14="http://schemas.microsoft.com/office/drawing/2010/main" xmlns:w="http://schemas.openxmlformats.org/wordprocessingml/2006/main" xmlns:w10="urn:schemas-microsoft-com:office:word" xmlns:v="urn:schemas-microsoft-com:vml" xmlns:o="urn:schemas-microsoft-com:office:office" xmlns:mv="urn:schemas-microsoft-com:mac:vml" xmlns:mo="http://schemas.microsoft.com/office/mac/office/2008/main" xmlns=""/>
                     </a:ext>
                   </a:extLst>
                 </pic:spPr>
@@ -20174,7 +18150,7 @@
 </file>
 
 <file path=word/header2.xml><?xml version="1.0" encoding="utf-8"?>
-<w:hdr xmlns:wpc="http://schemas.microsoft.com/office/word/2010/wordprocessingCanvas" xmlns:cx="http://schemas.microsoft.com/office/drawing/2014/chartex" xmlns:cx1="http://schemas.microsoft.com/office/drawing/2015/9/8/chartex" xmlns:cx2="http://schemas.microsoft.com/office/drawing/2015/10/21/chartex" xmlns:cx3="http://schemas.microsoft.com/office/drawing/2016/5/9/chartex" xmlns:cx4="http://schemas.microsoft.com/office/drawing/2016/5/10/chartex" xmlns:cx5="http://schemas.microsoft.com/office/drawing/2016/5/11/chartex" xmlns:mc="http://schemas.openxmlformats.org/markup-compatibility/2006" xmlns:o="urn:schemas-microsoft-com:office:office" xmlns:r="http://schemas.openxmlformats.org/officeDocument/2006/relationships" xmlns:m="http://schemas.openxmlformats.org/officeDocument/2006/math" xmlns:v="urn:schemas-microsoft-com:vml" xmlns:wp14="http://schemas.microsoft.com/office/word/2010/wordprocessingDrawing" xmlns:wp="http://schemas.openxmlformats.org/drawingml/2006/wordprocessingDrawing" xmlns:w10="urn:schemas-microsoft-com:office:word" xmlns:w="http://schemas.openxmlformats.org/wordprocessingml/2006/main" xmlns:w14="http://schemas.microsoft.com/office/word/2010/wordml" xmlns:w15="http://schemas.microsoft.com/office/word/2012/wordml" xmlns:w16se="http://schemas.microsoft.com/office/word/2015/wordml/symex" xmlns:wpg="http://schemas.microsoft.com/office/word/2010/wordprocessingGroup" xmlns:wpi="http://schemas.microsoft.com/office/word/2010/wordprocessingInk" xmlns:wne="http://schemas.microsoft.com/office/word/2006/wordml" xmlns:wps="http://schemas.microsoft.com/office/word/2010/wordprocessingShape" mc:Ignorable="w14 w15 w16se wp14">
+<w:hdr xmlns:wpc="http://schemas.microsoft.com/office/word/2010/wordprocessingCanvas" xmlns:cx="http://schemas.microsoft.com/office/drawing/2014/chartex" xmlns:cx1="http://schemas.microsoft.com/office/drawing/2015/9/8/chartex" xmlns:cx2="http://schemas.microsoft.com/office/drawing/2015/10/21/chartex" xmlns:cx3="http://schemas.microsoft.com/office/drawing/2016/5/9/chartex" xmlns:cx4="http://schemas.microsoft.com/office/drawing/2016/5/10/chartex" xmlns:cx5="http://schemas.microsoft.com/office/drawing/2016/5/11/chartex" xmlns:cx6="http://schemas.microsoft.com/office/drawing/2016/5/12/chartex" xmlns:cx7="http://schemas.microsoft.com/office/drawing/2016/5/13/chartex" xmlns:cx8="http://schemas.microsoft.com/office/drawing/2016/5/14/chartex" xmlns:mc="http://schemas.openxmlformats.org/markup-compatibility/2006" xmlns:aink="http://schemas.microsoft.com/office/drawing/2016/ink" xmlns:o="urn:schemas-microsoft-com:office:office" xmlns:r="http://schemas.openxmlformats.org/officeDocument/2006/relationships" xmlns:m="http://schemas.openxmlformats.org/officeDocument/2006/math" xmlns:v="urn:schemas-microsoft-com:vml" xmlns:wp14="http://schemas.microsoft.com/office/word/2010/wordprocessingDrawing" xmlns:wp="http://schemas.openxmlformats.org/drawingml/2006/wordprocessingDrawing" xmlns:w10="urn:schemas-microsoft-com:office:word" xmlns:w="http://schemas.openxmlformats.org/wordprocessingml/2006/main" xmlns:w14="http://schemas.microsoft.com/office/word/2010/wordml" xmlns:w15="http://schemas.microsoft.com/office/word/2012/wordml" xmlns:w16se="http://schemas.microsoft.com/office/word/2015/wordml/symex" xmlns:wpg="http://schemas.microsoft.com/office/word/2010/wordprocessingGroup" xmlns:wpi="http://schemas.microsoft.com/office/word/2010/wordprocessingInk" xmlns:wne="http://schemas.microsoft.com/office/word/2006/wordml" xmlns:wps="http://schemas.microsoft.com/office/word/2010/wordprocessingShape" mc:Ignorable="w14 w15 w16se wp14">
   <w:p>
     <w:pPr>
       <w:pStyle w:val="Header"/>
@@ -20246,7 +18222,6 @@
                               <w:dataBinding w:prefixMappings="xmlns:ns0='http://purl.org/dc/elements/1.1/' xmlns:ns1='http://schemas.openxmlformats.org/package/2006/metadata/core-properties' " w:xpath="/ns1:coreProperties[1]/ns0:title[1]" w:storeItemID="{6C3C8BC8-F283-45AE-878A-BAB7291924A1}"/>
                               <w:text/>
                             </w:sdtPr>
-                            <w:sdtEndPr/>
                             <w:sdtContent>
                               <w:r>
                                 <w:t>Project: Text Excel Part A</w:t>
@@ -20291,7 +18266,6 @@
                         <w:dataBinding w:prefixMappings="xmlns:ns0='http://purl.org/dc/elements/1.1/' xmlns:ns1='http://schemas.openxmlformats.org/package/2006/metadata/core-properties' " w:xpath="/ns1:coreProperties[1]/ns0:title[1]" w:storeItemID="{6C3C8BC8-F283-45AE-878A-BAB7291924A1}"/>
                         <w:text/>
                       </w:sdtPr>
-                      <w:sdtEndPr/>
                       <w:sdtContent>
                         <w:r>
                           <w:t>Project: Text Excel Part A</w:t>
@@ -20358,7 +18332,7 @@
                   </a:ln>
                   <a:extLst>
                     <a:ext uri="{53640926-AAD7-44d8-BBD7-CCE9431645EC}">
-                      <a14:shadowObscured xmlns="" xmlns:mo="http://schemas.microsoft.com/office/mac/office/2008/main" xmlns:mv="urn:schemas-microsoft-com:mac:vml" xmlns:o="urn:schemas-microsoft-com:office:office" xmlns:v="urn:schemas-microsoft-com:vml" xmlns:w10="urn:schemas-microsoft-com:office:word" xmlns:w="http://schemas.openxmlformats.org/wordprocessingml/2006/main" xmlns:a14="http://schemas.microsoft.com/office/drawing/2010/main"/>
+                      <a14:shadowObscured xmlns:a14="http://schemas.microsoft.com/office/drawing/2010/main" xmlns:w="http://schemas.openxmlformats.org/wordprocessingml/2006/main" xmlns:w10="urn:schemas-microsoft-com:office:word" xmlns:v="urn:schemas-microsoft-com:vml" xmlns:o="urn:schemas-microsoft-com:office:office" xmlns:mv="urn:schemas-microsoft-com:mac:vml" xmlns:mo="http://schemas.microsoft.com/office/mac/office/2008/main" xmlns=""/>
                     </a:ext>
                   </a:extLst>
                 </pic:spPr>
@@ -20468,7 +18442,7 @@
 </file>
 
 <file path=word/numbering.xml><?xml version="1.0" encoding="utf-8"?>
-<w:numbering xmlns:wpc="http://schemas.microsoft.com/office/word/2010/wordprocessingCanvas" xmlns:cx="http://schemas.microsoft.com/office/drawing/2014/chartex" xmlns:cx1="http://schemas.microsoft.com/office/drawing/2015/9/8/chartex" xmlns:cx2="http://schemas.microsoft.com/office/drawing/2015/10/21/chartex" xmlns:cx3="http://schemas.microsoft.com/office/drawing/2016/5/9/chartex" xmlns:cx4="http://schemas.microsoft.com/office/drawing/2016/5/10/chartex" xmlns:cx5="http://schemas.microsoft.com/office/drawing/2016/5/11/chartex" xmlns:mc="http://schemas.openxmlformats.org/markup-compatibility/2006" xmlns:o="urn:schemas-microsoft-com:office:office" xmlns:r="http://schemas.openxmlformats.org/officeDocument/2006/relationships" xmlns:m="http://schemas.openxmlformats.org/officeDocument/2006/math" xmlns:v="urn:schemas-microsoft-com:vml" xmlns:wp14="http://schemas.microsoft.com/office/word/2010/wordprocessingDrawing" xmlns:wp="http://schemas.openxmlformats.org/drawingml/2006/wordprocessingDrawing" xmlns:w10="urn:schemas-microsoft-com:office:word" xmlns:w="http://schemas.openxmlformats.org/wordprocessingml/2006/main" xmlns:w14="http://schemas.microsoft.com/office/word/2010/wordml" xmlns:w15="http://schemas.microsoft.com/office/word/2012/wordml" xmlns:w16se="http://schemas.microsoft.com/office/word/2015/wordml/symex" xmlns:wpg="http://schemas.microsoft.com/office/word/2010/wordprocessingGroup" xmlns:wpi="http://schemas.microsoft.com/office/word/2010/wordprocessingInk" xmlns:wne="http://schemas.microsoft.com/office/word/2006/wordml" xmlns:wps="http://schemas.microsoft.com/office/word/2010/wordprocessingShape" mc:Ignorable="w14 w15 w16se wp14">
+<w:numbering xmlns:wpc="http://schemas.microsoft.com/office/word/2010/wordprocessingCanvas" xmlns:cx="http://schemas.microsoft.com/office/drawing/2014/chartex" xmlns:cx1="http://schemas.microsoft.com/office/drawing/2015/9/8/chartex" xmlns:cx2="http://schemas.microsoft.com/office/drawing/2015/10/21/chartex" xmlns:cx3="http://schemas.microsoft.com/office/drawing/2016/5/9/chartex" xmlns:cx4="http://schemas.microsoft.com/office/drawing/2016/5/10/chartex" xmlns:cx5="http://schemas.microsoft.com/office/drawing/2016/5/11/chartex" xmlns:cx6="http://schemas.microsoft.com/office/drawing/2016/5/12/chartex" xmlns:cx7="http://schemas.microsoft.com/office/drawing/2016/5/13/chartex" xmlns:cx8="http://schemas.microsoft.com/office/drawing/2016/5/14/chartex" xmlns:mc="http://schemas.openxmlformats.org/markup-compatibility/2006" xmlns:aink="http://schemas.microsoft.com/office/drawing/2016/ink" xmlns:o="urn:schemas-microsoft-com:office:office" xmlns:r="http://schemas.openxmlformats.org/officeDocument/2006/relationships" xmlns:m="http://schemas.openxmlformats.org/officeDocument/2006/math" xmlns:v="urn:schemas-microsoft-com:vml" xmlns:wp14="http://schemas.microsoft.com/office/word/2010/wordprocessingDrawing" xmlns:wp="http://schemas.openxmlformats.org/drawingml/2006/wordprocessingDrawing" xmlns:w10="urn:schemas-microsoft-com:office:word" xmlns:w="http://schemas.openxmlformats.org/wordprocessingml/2006/main" xmlns:w14="http://schemas.microsoft.com/office/word/2010/wordml" xmlns:w15="http://schemas.microsoft.com/office/word/2012/wordml" xmlns:w16se="http://schemas.microsoft.com/office/word/2015/wordml/symex" xmlns:wpg="http://schemas.microsoft.com/office/word/2010/wordprocessingGroup" xmlns:wpi="http://schemas.microsoft.com/office/word/2010/wordprocessingInk" xmlns:wne="http://schemas.microsoft.com/office/word/2006/wordml" xmlns:wps="http://schemas.microsoft.com/office/word/2010/wordprocessingShape" mc:Ignorable="w14 w15 w16se wp14">
   <w:abstractNum w:abstractNumId="0" w15:restartNumberingAfterBreak="0">
     <w:nsid w:val="FFFFFF1D"/>
     <w:multiLevelType w:val="multilevel"/>
@@ -25829,7 +23803,7 @@
         </a:effectLst>
         <a:extLst>
           <a:ext uri="{91240B29-F687-4f45-9708-019B960494DF}">
-            <a14:hiddenLine xmlns="" xmlns:a14="http://schemas.microsoft.com/office/drawing/2010/main" w="25400">
+            <a14:hiddenLine xmlns:a14="http://schemas.microsoft.com/office/drawing/2010/main" xmlns="" w="25400">
               <a:solidFill>
                 <a:schemeClr val="dk1">
                   <a:lumMod val="0"/>
@@ -25859,21 +23833,6 @@
 </file>
 
 <file path=customXml/item1.xml><?xml version="1.0" encoding="utf-8"?>
-<?mso-contentType ?>
-<FormTemplates xmlns="http://schemas.microsoft.com/sharepoint/v3/contenttype/forms">
-  <Display>DocumentLibraryForm</Display>
-  <Edit>DocumentLibraryForm</Edit>
-  <New>DocumentLibraryForm</New>
-</FormTemplates>
-</file>
-
-<file path=customXml/item2.xml><?xml version="1.0" encoding="utf-8"?>
-<p:properties xmlns:p="http://schemas.microsoft.com/office/2006/metadata/properties" xmlns:xsi="http://www.w3.org/2001/XMLSchema-instance" xmlns:pc="http://schemas.microsoft.com/office/infopath/2007/PartnerControls">
-  <documentManagement/>
-</p:properties>
-</file>
-
-<file path=customXml/item3.xml><?xml version="1.0" encoding="utf-8"?>
 <ct:contentTypeSchema xmlns:ct="http://schemas.microsoft.com/office/2006/metadata/contentType" xmlns:ma="http://schemas.microsoft.com/office/2006/metadata/properties/metaAttributes" ct:_="" ma:_="" ma:contentTypeName="Document" ma:contentTypeID="0x010100BABADD3A0624AA4E97287821B8F4D7D6" ma:contentTypeVersion="3" ma:contentTypeDescription="Create a new document." ma:contentTypeScope="" ma:versionID="d1f55a70bd1930e0ae5c5588ea58d234">
   <xsd:schema xmlns:xsd="http://www.w3.org/2001/XMLSchema" xmlns:xs="http://www.w3.org/2001/XMLSchema" xmlns:p="http://schemas.microsoft.com/office/2006/metadata/properties" xmlns:ns2="5edd459b-714d-42ed-b78f-512da7d1c14e" targetNamespace="http://schemas.microsoft.com/office/2006/metadata/properties" ma:root="true" ma:fieldsID="5a6a6e2895642296b7d1775ae73bc200" ns2:_="">
     <xsd:import namespace="5edd459b-714d-42ed-b78f-512da7d1c14e"/>
@@ -26027,28 +23986,26 @@
 </ct:contentTypeSchema>
 </file>
 
+<file path=customXml/item2.xml><?xml version="1.0" encoding="utf-8"?>
+<p:properties xmlns:p="http://schemas.microsoft.com/office/2006/metadata/properties" xmlns:xsi="http://www.w3.org/2001/XMLSchema-instance" xmlns:pc="http://schemas.microsoft.com/office/infopath/2007/PartnerControls">
+  <documentManagement/>
+</p:properties>
+</file>
+
+<file path=customXml/item3.xml><?xml version="1.0" encoding="utf-8"?>
+<?mso-contentType ?>
+<FormTemplates xmlns="http://schemas.microsoft.com/sharepoint/v3/contenttype/forms">
+  <Display>DocumentLibraryForm</Display>
+  <Edit>DocumentLibraryForm</Edit>
+  <New>DocumentLibraryForm</New>
+</FormTemplates>
+</file>
+
 <file path=customXml/item4.xml><?xml version="1.0" encoding="utf-8"?>
 <b:Sources xmlns:b="http://schemas.openxmlformats.org/officeDocument/2006/bibliography" xmlns="http://schemas.openxmlformats.org/officeDocument/2006/bibliography" SelectedStyle="\APASixthEditionOfficeOnline.xsl" StyleName="APA" Version="6"/>
 </file>
 
 <file path=customXml/itemProps1.xml><?xml version="1.0" encoding="utf-8"?>
-<ds:datastoreItem xmlns:ds="http://schemas.openxmlformats.org/officeDocument/2006/customXml" ds:itemID="{67CB980B-48E5-45FD-917C-3528A9F5C187}">
-  <ds:schemaRefs>
-    <ds:schemaRef ds:uri="http://schemas.microsoft.com/sharepoint/v3/contenttype/forms"/>
-  </ds:schemaRefs>
-</ds:datastoreItem>
-</file>
-
-<file path=customXml/itemProps2.xml><?xml version="1.0" encoding="utf-8"?>
-<ds:datastoreItem xmlns:ds="http://schemas.openxmlformats.org/officeDocument/2006/customXml" ds:itemID="{09A7D969-FCDD-4C60-9591-8B8508F3BB73}">
-  <ds:schemaRefs>
-    <ds:schemaRef ds:uri="http://schemas.microsoft.com/office/2006/metadata/properties"/>
-    <ds:schemaRef ds:uri="http://schemas.microsoft.com/office/infopath/2007/PartnerControls"/>
-  </ds:schemaRefs>
-</ds:datastoreItem>
-</file>
-
-<file path=customXml/itemProps3.xml><?xml version="1.0" encoding="utf-8"?>
 <ds:datastoreItem xmlns:ds="http://schemas.openxmlformats.org/officeDocument/2006/customXml" ds:itemID="{EB9331FC-8B6F-4711-AF47-A52468AC5FCB}">
   <ds:schemaRefs>
     <ds:schemaRef ds:uri="http://schemas.microsoft.com/office/2006/metadata/contentType"/>
@@ -26066,8 +24023,25 @@
 </ds:datastoreItem>
 </file>
 
+<file path=customXml/itemProps2.xml><?xml version="1.0" encoding="utf-8"?>
+<ds:datastoreItem xmlns:ds="http://schemas.openxmlformats.org/officeDocument/2006/customXml" ds:itemID="{09A7D969-FCDD-4C60-9591-8B8508F3BB73}">
+  <ds:schemaRefs>
+    <ds:schemaRef ds:uri="http://schemas.microsoft.com/office/2006/metadata/properties"/>
+    <ds:schemaRef ds:uri="http://schemas.microsoft.com/office/infopath/2007/PartnerControls"/>
+  </ds:schemaRefs>
+</ds:datastoreItem>
+</file>
+
+<file path=customXml/itemProps3.xml><?xml version="1.0" encoding="utf-8"?>
+<ds:datastoreItem xmlns:ds="http://schemas.openxmlformats.org/officeDocument/2006/customXml" ds:itemID="{67CB980B-48E5-45FD-917C-3528A9F5C187}">
+  <ds:schemaRefs>
+    <ds:schemaRef ds:uri="http://schemas.microsoft.com/sharepoint/v3/contenttype/forms"/>
+  </ds:schemaRefs>
+</ds:datastoreItem>
+</file>
+
 <file path=customXml/itemProps4.xml><?xml version="1.0" encoding="utf-8"?>
-<ds:datastoreItem xmlns:ds="http://schemas.openxmlformats.org/officeDocument/2006/customXml" ds:itemID="{D4A6EC2B-1D8C-40DF-BB55-F59393E9FBC7}">
+<ds:datastoreItem xmlns:ds="http://schemas.openxmlformats.org/officeDocument/2006/customXml" ds:itemID="{D5619E2B-42EC-48F2-A3B5-234164FF16FC}">
   <ds:schemaRefs>
     <ds:schemaRef ds:uri="http://schemas.openxmlformats.org/officeDocument/2006/bibliography"/>
   </ds:schemaRefs>

</xml_diff>